<commit_message>
Update parameters for transformer-driven
</commit_message>
<xml_diff>
--- a/Progress Report/New KPIT Word Template_June 2019.docx
+++ b/Progress Report/New KPIT Word Template_June 2019.docx
@@ -218,7 +218,7 @@
                     </wp:anchor>
                   </w:drawing>
                 </mc:Choice>
-                <mc:Fallback xmlns:w16se="http://schemas.microsoft.com/office/word/2015/wordml/symex" xmlns:w16cid="http://schemas.microsoft.com/office/word/2016/wordml/cid" xmlns:am3d="http://schemas.microsoft.com/office/drawing/2017/model3d" xmlns:aink="http://schemas.microsoft.com/office/drawing/2016/ink" xmlns:cx8="http://schemas.microsoft.com/office/drawing/2016/5/14/chartex" xmlns:cx7="http://schemas.microsoft.com/office/drawing/2016/5/13/chartex" xmlns:cx6="http://schemas.microsoft.com/office/drawing/2016/5/12/chartex" xmlns:cx5="http://schemas.microsoft.com/office/drawing/2016/5/11/chartex" xmlns:cx4="http://schemas.microsoft.com/office/drawing/2016/5/10/chartex" xmlns:cx3="http://schemas.microsoft.com/office/drawing/2016/5/9/chartex" xmlns:cx2="http://schemas.microsoft.com/office/drawing/2015/10/21/chartex" xmlns:cx1="http://schemas.microsoft.com/office/drawing/2015/9/8/chartex" xmlns:cx="http://schemas.microsoft.com/office/drawing/2014/chartex">
+                <mc:Fallback xmlns:cx="http://schemas.microsoft.com/office/drawing/2014/chartex" xmlns:cx1="http://schemas.microsoft.com/office/drawing/2015/9/8/chartex" xmlns:cx2="http://schemas.microsoft.com/office/drawing/2015/10/21/chartex" xmlns:cx3="http://schemas.microsoft.com/office/drawing/2016/5/9/chartex" xmlns:cx4="http://schemas.microsoft.com/office/drawing/2016/5/10/chartex" xmlns:cx5="http://schemas.microsoft.com/office/drawing/2016/5/11/chartex" xmlns:cx6="http://schemas.microsoft.com/office/drawing/2016/5/12/chartex" xmlns:cx7="http://schemas.microsoft.com/office/drawing/2016/5/13/chartex" xmlns:cx8="http://schemas.microsoft.com/office/drawing/2016/5/14/chartex" xmlns:aink="http://schemas.microsoft.com/office/drawing/2016/ink" xmlns:am3d="http://schemas.microsoft.com/office/drawing/2017/model3d" xmlns:w16cid="http://schemas.microsoft.com/office/word/2016/wordml/cid" xmlns:w16se="http://schemas.microsoft.com/office/word/2015/wordml/symex">
                   <w:pict>
                     <v:oval w14:anchorId="70C9AF60" id="Oval 29" o:spid="_x0000_s1026" style="position:absolute;margin-left:12.1pt;margin-top:48.05pt;width:8.6pt;height:8.65pt;z-index:251663360;visibility:visible;mso-wrap-style:square;mso-width-percent:0;mso-height-percent:0;mso-wrap-distance-left:9pt;mso-wrap-distance-top:0;mso-wrap-distance-right:9pt;mso-wrap-distance-bottom:0;mso-position-horizontal:absolute;mso-position-horizontal-relative:text;mso-position-vertical:absolute;mso-position-vertical-relative:text;mso-width-percent:0;mso-height-percent:0;mso-width-relative:margin;mso-height-relative:margin;v-text-anchor:middle" o:gfxdata="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" fillcolor="#753dff [3207]" stroked="f" strokeweight="2pt"/>
                   </w:pict>
@@ -298,7 +298,7 @@
                     </wp:anchor>
                   </w:drawing>
                 </mc:Choice>
-                <mc:Fallback xmlns:w16se="http://schemas.microsoft.com/office/word/2015/wordml/symex" xmlns:w16cid="http://schemas.microsoft.com/office/word/2016/wordml/cid" xmlns:am3d="http://schemas.microsoft.com/office/drawing/2017/model3d" xmlns:aink="http://schemas.microsoft.com/office/drawing/2016/ink" xmlns:cx8="http://schemas.microsoft.com/office/drawing/2016/5/14/chartex" xmlns:cx7="http://schemas.microsoft.com/office/drawing/2016/5/13/chartex" xmlns:cx6="http://schemas.microsoft.com/office/drawing/2016/5/12/chartex" xmlns:cx5="http://schemas.microsoft.com/office/drawing/2016/5/11/chartex" xmlns:cx4="http://schemas.microsoft.com/office/drawing/2016/5/10/chartex" xmlns:cx3="http://schemas.microsoft.com/office/drawing/2016/5/9/chartex" xmlns:cx2="http://schemas.microsoft.com/office/drawing/2015/10/21/chartex" xmlns:cx1="http://schemas.microsoft.com/office/drawing/2015/9/8/chartex" xmlns:cx="http://schemas.microsoft.com/office/drawing/2014/chartex">
+                <mc:Fallback xmlns:cx="http://schemas.microsoft.com/office/drawing/2014/chartex" xmlns:cx1="http://schemas.microsoft.com/office/drawing/2015/9/8/chartex" xmlns:cx2="http://schemas.microsoft.com/office/drawing/2015/10/21/chartex" xmlns:cx3="http://schemas.microsoft.com/office/drawing/2016/5/9/chartex" xmlns:cx4="http://schemas.microsoft.com/office/drawing/2016/5/10/chartex" xmlns:cx5="http://schemas.microsoft.com/office/drawing/2016/5/11/chartex" xmlns:cx6="http://schemas.microsoft.com/office/drawing/2016/5/12/chartex" xmlns:cx7="http://schemas.microsoft.com/office/drawing/2016/5/13/chartex" xmlns:cx8="http://schemas.microsoft.com/office/drawing/2016/5/14/chartex" xmlns:aink="http://schemas.microsoft.com/office/drawing/2016/ink" xmlns:am3d="http://schemas.microsoft.com/office/drawing/2017/model3d" xmlns:w16cid="http://schemas.microsoft.com/office/word/2016/wordml/cid" xmlns:w16se="http://schemas.microsoft.com/office/word/2015/wordml/symex">
                   <w:pict>
                     <v:rect w14:anchorId="0C4ECAF2" id="Rectangle 30" o:spid="_x0000_s1026" style="position:absolute;margin-left:25.95pt;margin-top:48.25pt;width:37.2pt;height:7.9pt;z-index:251664384;visibility:visible;mso-wrap-style:square;mso-width-percent:0;mso-height-percent:0;mso-wrap-distance-left:9pt;mso-wrap-distance-top:0;mso-wrap-distance-right:9pt;mso-wrap-distance-bottom:0;mso-position-horizontal:absolute;mso-position-horizontal-relative:text;mso-position-vertical:absolute;mso-position-vertical-relative:text;mso-width-percent:0;mso-height-percent:0;mso-width-relative:margin;mso-height-relative:margin;v-text-anchor:middle" o:gfxdata="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" fillcolor="#753dff [3207]" stroked="f" strokeweight="2pt"/>
                   </w:pict>
@@ -1969,13 +1969,7 @@
         <w:rPr>
           <w:u w:val="single"/>
         </w:rPr>
-        <w:t>S</w:t>
-      </w:r>
-      <w:r>
-        <w:rPr>
-          <w:u w:val="single"/>
-        </w:rPr>
-        <w:t>tage three</w:t>
+        <w:t>Stage three</w:t>
       </w:r>
     </w:p>
     <w:p>
@@ -2247,13 +2241,7 @@
           <w:color w:val="315F02" w:themeColor="accent3" w:themeShade="BF"/>
         </w:rPr>
         <w:lastRenderedPageBreak/>
-        <w:t>transformer</w:t>
-      </w:r>
-      <w:r>
-        <w:rPr>
-          <w:color w:val="315F02" w:themeColor="accent3" w:themeShade="BF"/>
-        </w:rPr>
-        <w:t>-driven schematics</w:t>
+        <w:t>transformer-driven schematics</w:t>
       </w:r>
     </w:p>
     <w:p>
@@ -2377,7 +2365,23 @@
             <w:rStyle w:val="Hyperlink"/>
             <w:rFonts w:cs="Times New Roman"/>
           </w:rPr>
-          <w:t>PGA460 Ultrasonic Module Hardware and Software Optimization</w:t>
+          <w:t>PGA460 Ultrasonic Module Hardware and Software Opti</w:t>
+        </w:r>
+        <w:bookmarkStart w:id="0" w:name="_GoBack"/>
+        <w:bookmarkEnd w:id="0"/>
+        <w:r>
+          <w:rPr>
+            <w:rStyle w:val="Hyperlink"/>
+            <w:rFonts w:cs="Times New Roman"/>
+          </w:rPr>
+          <w:t>m</w:t>
+        </w:r>
+        <w:r>
+          <w:rPr>
+            <w:rStyle w:val="Hyperlink"/>
+            <w:rFonts w:cs="Times New Roman"/>
+          </w:rPr>
+          <w:t>ization</w:t>
         </w:r>
       </w:hyperlink>
       <w:r>
@@ -2503,13 +2507,7 @@
         <w:rPr>
           <w:rFonts w:cs="Times New Roman"/>
         </w:rPr>
-        <w:t xml:space="preserve"> </w:t>
-      </w:r>
-      <w:r>
-        <w:rPr>
-          <w:rFonts w:cs="Times New Roman"/>
-        </w:rPr>
-        <w:t>to make the code compilable. Since SPI mode is not used, it is also suggested that #</w:t>
+        <w:t xml:space="preserve"> to make the code compilable. Since SPI mode is not used, it is also suggested that #</w:t>
       </w:r>
       <w:r>
         <w:rPr>
@@ -4341,8 +4339,6 @@
         </w:rPr>
         <w:t xml:space="preserve">to another microcontroller </w:t>
       </w:r>
-      <w:bookmarkStart w:id="0" w:name="_GoBack"/>
-      <w:bookmarkEnd w:id="0"/>
     </w:p>
     <w:p>
       <w:pPr>
@@ -5419,13 +5415,7 @@
         <w:rPr>
           <w:color w:val="315F02" w:themeColor="accent3" w:themeShade="BF"/>
         </w:rPr>
-        <w:t>increased accuracy with higher voltages</w:t>
-      </w:r>
-      <w:r>
-        <w:rPr>
-          <w:color w:val="315F02" w:themeColor="accent3" w:themeShade="BF"/>
-        </w:rPr>
-        <w:t xml:space="preserve"> – </w:t>
+        <w:t xml:space="preserve">increased accuracy with higher voltages – </w:t>
       </w:r>
       <w:r>
         <w:rPr>
@@ -5502,13 +5492,7 @@
         <w:rPr>
           <w:color w:val="315F02" w:themeColor="accent3" w:themeShade="BF"/>
         </w:rPr>
-        <w:t>increasing fps</w:t>
-      </w:r>
-      <w:r>
-        <w:rPr>
-          <w:color w:val="315F02" w:themeColor="accent3" w:themeShade="BF"/>
-        </w:rPr>
-        <w:t xml:space="preserve"> voltages – </w:t>
+        <w:t xml:space="preserve">increasing fps voltages – </w:t>
       </w:r>
       <w:r>
         <w:rPr>
@@ -5617,13 +5601,7 @@
           <w:color w:val="315F02" w:themeColor="accent3" w:themeShade="BF"/>
         </w:rPr>
         <w:lastRenderedPageBreak/>
-        <w:t>flickering diagnostic byte</w:t>
-      </w:r>
-      <w:r>
-        <w:rPr>
-          <w:color w:val="315F02" w:themeColor="accent3" w:themeShade="BF"/>
-        </w:rPr>
-        <w:t xml:space="preserve"> – </w:t>
+        <w:t xml:space="preserve">flickering diagnostic byte – </w:t>
       </w:r>
       <w:r>
         <w:rPr>
@@ -5811,13 +5789,7 @@
         <w:rPr>
           <w:color w:val="315F02" w:themeColor="accent3" w:themeShade="BF"/>
         </w:rPr>
-        <w:t>inflexibility in switching serial ports</w:t>
-      </w:r>
-      <w:r>
-        <w:rPr>
-          <w:color w:val="315F02" w:themeColor="accent3" w:themeShade="BF"/>
-        </w:rPr>
-        <w:t xml:space="preserve"> – </w:t>
+        <w:t xml:space="preserve">inflexibility in switching serial ports – </w:t>
       </w:r>
       <w:r>
         <w:rPr>
@@ -5918,13 +5890,7 @@
           <w:color w:val="315F02" w:themeColor="accent3" w:themeShade="BF"/>
         </w:rPr>
         <w:lastRenderedPageBreak/>
-        <w:t>same distance measurment for multiple transducers</w:t>
-      </w:r>
-      <w:r>
-        <w:rPr>
-          <w:color w:val="315F02" w:themeColor="accent3" w:themeShade="BF"/>
-        </w:rPr>
-        <w:t xml:space="preserve"> – </w:t>
+        <w:t xml:space="preserve">same distance measurment for multiple transducers – </w:t>
       </w:r>
       <w:r>
         <w:rPr>
@@ -6080,13 +6046,7 @@
         <w:rPr>
           <w:color w:val="315F02" w:themeColor="accent3" w:themeShade="BF"/>
         </w:rPr>
-        <w:t>spi mode</w:t>
-      </w:r>
-      <w:r>
-        <w:rPr>
-          <w:color w:val="315F02" w:themeColor="accent3" w:themeShade="BF"/>
-        </w:rPr>
-        <w:t xml:space="preserve"> – </w:t>
+        <w:t xml:space="preserve">spi mode – </w:t>
       </w:r>
       <w:r>
         <w:rPr>
@@ -6207,6 +6167,7 @@
         <w:showingPlcHdr/>
         <w15:appearance w15:val="hidden"/>
       </w:sdtPr>
+      <w:sdtEndPr/>
       <w:sdtContent>
         <w:p>
           <w:r>
@@ -6248,6 +6209,7 @@
         <w:showingPlcHdr/>
         <w15:appearance w15:val="hidden"/>
       </w:sdtPr>
+      <w:sdtEndPr/>
       <w:sdtContent>
         <w:p>
           <w:r>
@@ -6297,6 +6259,7 @@
         <w:showingPlcHdr/>
         <w15:appearance w15:val="hidden"/>
       </w:sdtPr>
+      <w:sdtEndPr/>
       <w:sdtContent>
         <w:p>
           <w:r>
@@ -6348,6 +6311,7 @@
         <w:showingPlcHdr/>
         <w15:appearance w15:val="hidden"/>
       </w:sdtPr>
+      <w:sdtEndPr/>
       <w:sdtContent>
         <w:p>
           <w:r>
@@ -7297,7 +7261,7 @@
                 </wp:anchor>
               </w:drawing>
             </mc:Choice>
-            <mc:Fallback xmlns:w16se="http://schemas.microsoft.com/office/word/2015/wordml/symex" xmlns:w16cid="http://schemas.microsoft.com/office/word/2016/wordml/cid" xmlns:am3d="http://schemas.microsoft.com/office/drawing/2017/model3d" xmlns:aink="http://schemas.microsoft.com/office/drawing/2016/ink" xmlns:cx8="http://schemas.microsoft.com/office/drawing/2016/5/14/chartex" xmlns:cx7="http://schemas.microsoft.com/office/drawing/2016/5/13/chartex" xmlns:cx6="http://schemas.microsoft.com/office/drawing/2016/5/12/chartex" xmlns:cx5="http://schemas.microsoft.com/office/drawing/2016/5/11/chartex" xmlns:cx4="http://schemas.microsoft.com/office/drawing/2016/5/10/chartex" xmlns:cx3="http://schemas.microsoft.com/office/drawing/2016/5/9/chartex" xmlns:cx2="http://schemas.microsoft.com/office/drawing/2015/10/21/chartex" xmlns:cx1="http://schemas.microsoft.com/office/drawing/2015/9/8/chartex" xmlns:cx="http://schemas.microsoft.com/office/drawing/2014/chartex">
+            <mc:Fallback xmlns:cx="http://schemas.microsoft.com/office/drawing/2014/chartex" xmlns:cx1="http://schemas.microsoft.com/office/drawing/2015/9/8/chartex" xmlns:cx2="http://schemas.microsoft.com/office/drawing/2015/10/21/chartex" xmlns:cx3="http://schemas.microsoft.com/office/drawing/2016/5/9/chartex" xmlns:cx4="http://schemas.microsoft.com/office/drawing/2016/5/10/chartex" xmlns:cx5="http://schemas.microsoft.com/office/drawing/2016/5/11/chartex" xmlns:cx6="http://schemas.microsoft.com/office/drawing/2016/5/12/chartex" xmlns:cx7="http://schemas.microsoft.com/office/drawing/2016/5/13/chartex" xmlns:cx8="http://schemas.microsoft.com/office/drawing/2016/5/14/chartex" xmlns:aink="http://schemas.microsoft.com/office/drawing/2016/ink" xmlns:am3d="http://schemas.microsoft.com/office/drawing/2017/model3d" xmlns:w16cid="http://schemas.microsoft.com/office/word/2016/wordml/cid" xmlns:w16se="http://schemas.microsoft.com/office/word/2015/wordml/symex">
               <w:pict>
                 <v:line w14:anchorId="663D8300" id="Straight Connector 19" o:spid="_x0000_s1026" style="position:absolute;z-index:251663360;visibility:visible;mso-wrap-style:square;mso-wrap-distance-left:9pt;mso-wrap-distance-top:0;mso-wrap-distance-right:9pt;mso-wrap-distance-bottom:0;mso-position-horizontal:left;mso-position-horizontal-relative:margin;mso-position-vertical:absolute;mso-position-vertical-relative:text" from="0,-.45pt" to="510.65pt,-.45pt" o:gfxdata="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" strokecolor="#753dff [3207]" strokeweight="1pt">
                   <w10:wrap anchorx="margin"/>
@@ -7338,7 +7302,7 @@
             <w:color w:val="753DFF" w:themeColor="accent4"/>
             <w:sz w:val="20"/>
           </w:rPr>
-          <w:t>22</w:t>
+          <w:t>19</w:t>
         </w:r>
         <w:r>
           <w:rPr>
@@ -10183,6 +10147,18 @@
       <w:u w:val="single"/>
     </w:rPr>
   </w:style>
+  <w:style w:type="character" w:styleId="FollowedHyperlink">
+    <w:name w:val="FollowedHyperlink"/>
+    <w:basedOn w:val="DefaultParagraphFont"/>
+    <w:uiPriority w:val="99"/>
+    <w:semiHidden/>
+    <w:unhideWhenUsed/>
+    <w:rsid w:val="002B425A"/>
+    <w:rPr>
+      <w:color w:val="A5A5A5" w:themeColor="followedHyperlink"/>
+      <w:u w:val="single"/>
+    </w:rPr>
+  </w:style>
 </w:styles>
 </file>
 
@@ -10416,8 +10392,10 @@
     <w:rsid w:val="00A74475"/>
     <w:rsid w:val="00AC79A9"/>
     <w:rsid w:val="00BB7934"/>
+    <w:rsid w:val="00CE2132"/>
     <w:rsid w:val="00D22D65"/>
     <w:rsid w:val="00E201CD"/>
+    <w:rsid w:val="00F61034"/>
     <w:rsid w:val="00FD2EC6"/>
   </w:rsids>
   <m:mathPr>
@@ -11216,6 +11194,15 @@
 </file>
 
 <file path=customXml/item1.xml><?xml version="1.0" encoding="utf-8"?>
+<?mso-contentType ?>
+<FormTemplates xmlns="http://schemas.microsoft.com/sharepoint/v3/contenttype/forms">
+  <Display>DocumentLibraryForm</Display>
+  <Edit>DocumentLibraryForm</Edit>
+  <New>DocumentLibraryForm</New>
+</FormTemplates>
+</file>
+
+<file path=customXml/item2.xml><?xml version="1.0" encoding="utf-8"?>
 <p:properties xmlns:p="http://schemas.microsoft.com/office/2006/metadata/properties" xmlns:xsi="http://www.w3.org/2001/XMLSchema-instance" xmlns:pc="http://schemas.microsoft.com/office/infopath/2007/PartnerControls">
   <documentManagement>
     <SharedWithUsers xmlns="560f607a-810b-43d4-9489-f52adef10293">
@@ -11247,15 +11234,6 @@
     </SharedWithUsers>
   </documentManagement>
 </p:properties>
-</file>
-
-<file path=customXml/item2.xml><?xml version="1.0" encoding="utf-8"?>
-<?mso-contentType ?>
-<FormTemplates xmlns="http://schemas.microsoft.com/sharepoint/v3/contenttype/forms">
-  <Display>DocumentLibraryForm</Display>
-  <Edit>DocumentLibraryForm</Edit>
-  <New>DocumentLibraryForm</New>
-</FormTemplates>
 </file>
 
 <file path=customXml/item3.xml><?xml version="1.0" encoding="utf-8"?>
@@ -11458,19 +11436,19 @@
 </file>
 
 <file path=customXml/itemProps1.xml><?xml version="1.0" encoding="utf-8"?>
+<ds:datastoreItem xmlns:ds="http://schemas.openxmlformats.org/officeDocument/2006/customXml" ds:itemID="{49B82763-11BA-4569-BE14-8F5D9CF3712E}">
+  <ds:schemaRefs>
+    <ds:schemaRef ds:uri="http://schemas.microsoft.com/sharepoint/v3/contenttype/forms"/>
+  </ds:schemaRefs>
+</ds:datastoreItem>
+</file>
+
+<file path=customXml/itemProps2.xml><?xml version="1.0" encoding="utf-8"?>
 <ds:datastoreItem xmlns:ds="http://schemas.openxmlformats.org/officeDocument/2006/customXml" ds:itemID="{A5B64753-B9D4-4CDC-AF55-F17D3633DF46}">
   <ds:schemaRefs>
     <ds:schemaRef ds:uri="http://schemas.microsoft.com/office/2006/metadata/properties"/>
     <ds:schemaRef ds:uri="http://schemas.microsoft.com/office/infopath/2007/PartnerControls"/>
     <ds:schemaRef ds:uri="560f607a-810b-43d4-9489-f52adef10293"/>
-  </ds:schemaRefs>
-</ds:datastoreItem>
-</file>
-
-<file path=customXml/itemProps2.xml><?xml version="1.0" encoding="utf-8"?>
-<ds:datastoreItem xmlns:ds="http://schemas.openxmlformats.org/officeDocument/2006/customXml" ds:itemID="{49B82763-11BA-4569-BE14-8F5D9CF3712E}">
-  <ds:schemaRefs>
-    <ds:schemaRef ds:uri="http://schemas.microsoft.com/sharepoint/v3/contenttype/forms"/>
   </ds:schemaRefs>
 </ds:datastoreItem>
 </file>
@@ -11495,7 +11473,7 @@
 </file>
 
 <file path=customXml/itemProps4.xml><?xml version="1.0" encoding="utf-8"?>
-<ds:datastoreItem xmlns:ds="http://schemas.openxmlformats.org/officeDocument/2006/customXml" ds:itemID="{D60C6E6C-3317-466B-BB71-9C3F0A8D2987}">
+<ds:datastoreItem xmlns:ds="http://schemas.openxmlformats.org/officeDocument/2006/customXml" ds:itemID="{169C5F38-42C9-4592-BE5A-D8464B73A10F}">
   <ds:schemaRefs>
     <ds:schemaRef ds:uri="http://schemas.openxmlformats.org/officeDocument/2006/bibliography"/>
   </ds:schemaRefs>

</xml_diff>

<commit_message>
update report. add in mega shield template.
</commit_message>
<xml_diff>
--- a/Progress Report/New KPIT Word Template_June 2019.docx
+++ b/Progress Report/New KPIT Word Template_June 2019.docx
@@ -1,6 +1,6 @@
 
 <file path=word/document.xml><?xml version="1.0" encoding="utf-8"?>
-<w:document xmlns:wpc="http://schemas.microsoft.com/office/word/2010/wordprocessingCanvas" xmlns:mc="http://schemas.openxmlformats.org/markup-compatibility/2006" xmlns:o="urn:schemas-microsoft-com:office:office" xmlns:r="http://schemas.openxmlformats.org/officeDocument/2006/relationships" xmlns:m="http://schemas.openxmlformats.org/officeDocument/2006/math" xmlns:v="urn:schemas-microsoft-com:vml" xmlns:wp14="http://schemas.microsoft.com/office/word/2010/wordprocessingDrawing" xmlns:wp="http://schemas.openxmlformats.org/drawingml/2006/wordprocessingDrawing" xmlns:w10="urn:schemas-microsoft-com:office:word" xmlns:w="http://schemas.openxmlformats.org/wordprocessingml/2006/main" xmlns:w14="http://schemas.microsoft.com/office/word/2010/wordml" xmlns:w15="http://schemas.microsoft.com/office/word/2012/wordml" xmlns:wpg="http://schemas.microsoft.com/office/word/2010/wordprocessingGroup" xmlns:wpi="http://schemas.microsoft.com/office/word/2010/wordprocessingInk" xmlns:wne="http://schemas.microsoft.com/office/word/2006/wordml" xmlns:wps="http://schemas.microsoft.com/office/word/2010/wordprocessingShape" mc:Ignorable="w14 w15 wp14">
+<w:document xmlns:wpc="http://schemas.microsoft.com/office/word/2010/wordprocessingCanvas" xmlns:cx="http://schemas.microsoft.com/office/drawing/2014/chartex" xmlns:cx1="http://schemas.microsoft.com/office/drawing/2015/9/8/chartex" xmlns:cx2="http://schemas.microsoft.com/office/drawing/2015/10/21/chartex" xmlns:cx3="http://schemas.microsoft.com/office/drawing/2016/5/9/chartex" xmlns:cx4="http://schemas.microsoft.com/office/drawing/2016/5/10/chartex" xmlns:cx5="http://schemas.microsoft.com/office/drawing/2016/5/11/chartex" xmlns:cx6="http://schemas.microsoft.com/office/drawing/2016/5/12/chartex" xmlns:cx7="http://schemas.microsoft.com/office/drawing/2016/5/13/chartex" xmlns:cx8="http://schemas.microsoft.com/office/drawing/2016/5/14/chartex" xmlns:mc="http://schemas.openxmlformats.org/markup-compatibility/2006" xmlns:aink="http://schemas.microsoft.com/office/drawing/2016/ink" xmlns:am3d="http://schemas.microsoft.com/office/drawing/2017/model3d" xmlns:o="urn:schemas-microsoft-com:office:office" xmlns:r="http://schemas.openxmlformats.org/officeDocument/2006/relationships" xmlns:m="http://schemas.openxmlformats.org/officeDocument/2006/math" xmlns:v="urn:schemas-microsoft-com:vml" xmlns:wp14="http://schemas.microsoft.com/office/word/2010/wordprocessingDrawing" xmlns:wp="http://schemas.openxmlformats.org/drawingml/2006/wordprocessingDrawing" xmlns:w10="urn:schemas-microsoft-com:office:word" xmlns:w="http://schemas.openxmlformats.org/wordprocessingml/2006/main" xmlns:w14="http://schemas.microsoft.com/office/word/2010/wordml" xmlns:w15="http://schemas.microsoft.com/office/word/2012/wordml" xmlns:w16cid="http://schemas.microsoft.com/office/word/2016/wordml/cid" xmlns:w16se="http://schemas.microsoft.com/office/word/2015/wordml/symex" xmlns:wpg="http://schemas.microsoft.com/office/word/2010/wordprocessingGroup" xmlns:wpi="http://schemas.microsoft.com/office/word/2010/wordprocessingInk" xmlns:wne="http://schemas.microsoft.com/office/word/2006/wordml" xmlns:wps="http://schemas.microsoft.com/office/word/2010/wordprocessingShape" mc:Ignorable="w14 w15 w16se w16cid wp14">
   <w:body>
     <w:tbl>
       <w:tblPr>
@@ -218,7 +218,7 @@
                     </wp:anchor>
                   </w:drawing>
                 </mc:Choice>
-                <mc:Fallback xmlns:cx="http://schemas.microsoft.com/office/drawing/2014/chartex" xmlns:cx1="http://schemas.microsoft.com/office/drawing/2015/9/8/chartex" xmlns:cx2="http://schemas.microsoft.com/office/drawing/2015/10/21/chartex" xmlns:cx3="http://schemas.microsoft.com/office/drawing/2016/5/9/chartex" xmlns:cx4="http://schemas.microsoft.com/office/drawing/2016/5/10/chartex" xmlns:cx5="http://schemas.microsoft.com/office/drawing/2016/5/11/chartex" xmlns:cx6="http://schemas.microsoft.com/office/drawing/2016/5/12/chartex" xmlns:cx7="http://schemas.microsoft.com/office/drawing/2016/5/13/chartex" xmlns:cx8="http://schemas.microsoft.com/office/drawing/2016/5/14/chartex" xmlns:aink="http://schemas.microsoft.com/office/drawing/2016/ink" xmlns:am3d="http://schemas.microsoft.com/office/drawing/2017/model3d" xmlns:w16cid="http://schemas.microsoft.com/office/word/2016/wordml/cid" xmlns:w16se="http://schemas.microsoft.com/office/word/2015/wordml/symex">
+                <mc:Fallback>
                   <w:pict>
                     <v:oval w14:anchorId="70C9AF60" id="Oval 29" o:spid="_x0000_s1026" style="position:absolute;margin-left:12.1pt;margin-top:48.05pt;width:8.6pt;height:8.65pt;z-index:251663360;visibility:visible;mso-wrap-style:square;mso-width-percent:0;mso-height-percent:0;mso-wrap-distance-left:9pt;mso-wrap-distance-top:0;mso-wrap-distance-right:9pt;mso-wrap-distance-bottom:0;mso-position-horizontal:absolute;mso-position-horizontal-relative:text;mso-position-vertical:absolute;mso-position-vertical-relative:text;mso-width-percent:0;mso-height-percent:0;mso-width-relative:margin;mso-height-relative:margin;v-text-anchor:middle" o:gfxdata="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" fillcolor="#753dff [3207]" stroked="f" strokeweight="2pt"/>
                   </w:pict>
@@ -298,7 +298,7 @@
                     </wp:anchor>
                   </w:drawing>
                 </mc:Choice>
-                <mc:Fallback xmlns:cx="http://schemas.microsoft.com/office/drawing/2014/chartex" xmlns:cx1="http://schemas.microsoft.com/office/drawing/2015/9/8/chartex" xmlns:cx2="http://schemas.microsoft.com/office/drawing/2015/10/21/chartex" xmlns:cx3="http://schemas.microsoft.com/office/drawing/2016/5/9/chartex" xmlns:cx4="http://schemas.microsoft.com/office/drawing/2016/5/10/chartex" xmlns:cx5="http://schemas.microsoft.com/office/drawing/2016/5/11/chartex" xmlns:cx6="http://schemas.microsoft.com/office/drawing/2016/5/12/chartex" xmlns:cx7="http://schemas.microsoft.com/office/drawing/2016/5/13/chartex" xmlns:cx8="http://schemas.microsoft.com/office/drawing/2016/5/14/chartex" xmlns:aink="http://schemas.microsoft.com/office/drawing/2016/ink" xmlns:am3d="http://schemas.microsoft.com/office/drawing/2017/model3d" xmlns:w16cid="http://schemas.microsoft.com/office/word/2016/wordml/cid" xmlns:w16se="http://schemas.microsoft.com/office/word/2015/wordml/symex">
+                <mc:Fallback>
                   <w:pict>
                     <v:rect w14:anchorId="0C4ECAF2" id="Rectangle 30" o:spid="_x0000_s1026" style="position:absolute;margin-left:25.95pt;margin-top:48.25pt;width:37.2pt;height:7.9pt;z-index:251664384;visibility:visible;mso-wrap-style:square;mso-width-percent:0;mso-height-percent:0;mso-wrap-distance-left:9pt;mso-wrap-distance-top:0;mso-wrap-distance-right:9pt;mso-wrap-distance-bottom:0;mso-position-horizontal:absolute;mso-position-horizontal-relative:text;mso-position-vertical:absolute;mso-position-vertical-relative:text;mso-width-percent:0;mso-height-percent:0;mso-width-relative:margin;mso-height-relative:margin;v-text-anchor:middle" o:gfxdata="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" fillcolor="#753dff [3207]" stroked="f" strokeweight="2pt"/>
                   </w:pict>
@@ -1058,7 +1058,34 @@
             <w:ind w:left="0"/>
           </w:pPr>
           <w:r>
-            <w:t xml:space="preserve">   GetDistance Script</w:t>
+            <w:t xml:space="preserve">   </w:t>
+          </w:r>
+          <w:r>
+            <w:t xml:space="preserve"> </w:t>
+          </w:r>
+          <w:r>
+            <w:t>GetDistance Script</w:t>
+          </w:r>
+          <w:r>
+            <w:ptab w:relativeTo="margin" w:alignment="right" w:leader="dot"/>
+          </w:r>
+          <w:r>
+            <w:t>5</w:t>
+          </w:r>
+        </w:p>
+        <w:p>
+          <w:pPr>
+            <w:pStyle w:val="TOC3"/>
+            <w:ind w:left="0"/>
+          </w:pPr>
+          <w:r>
+            <w:t xml:space="preserve">    </w:t>
+          </w:r>
+          <w:r>
+            <w:t>Multiple Transducers GetDistance</w:t>
+          </w:r>
+          <w:r>
+            <w:t xml:space="preserve"> Script</w:t>
           </w:r>
           <w:r>
             <w:ptab w:relativeTo="margin" w:alignment="right" w:leader="dot"/>
@@ -1144,11 +1171,14 @@
         </w:p>
         <w:p>
           <w:pPr>
-            <w:pStyle w:val="TOC2"/>
-            <w:ind w:left="216"/>
+            <w:pStyle w:val="TOC3"/>
+            <w:ind w:left="0"/>
           </w:pPr>
           <w:r>
-            <w:t>CAN Bus</w:t>
+            <w:t xml:space="preserve">   </w:t>
+          </w:r>
+          <w:r>
+            <w:t xml:space="preserve"> Data Communication</w:t>
           </w:r>
           <w:r>
             <w:ptab w:relativeTo="margin" w:alignment="right" w:leader="dot"/>
@@ -1159,17 +1189,32 @@
         </w:p>
         <w:p>
           <w:pPr>
-            <w:pStyle w:val="TOC2"/>
-            <w:ind w:left="216"/>
+            <w:pStyle w:val="TOC3"/>
+            <w:ind w:left="446"/>
           </w:pPr>
           <w:r>
-            <w:t>USB Communication</w:t>
+            <w:t>CAN Bus</w:t>
           </w:r>
           <w:r>
             <w:ptab w:relativeTo="margin" w:alignment="right" w:leader="dot"/>
           </w:r>
           <w:r>
-            <w:t>5</w:t>
+            <w:t>3</w:t>
+          </w:r>
+        </w:p>
+        <w:p>
+          <w:pPr>
+            <w:pStyle w:val="TOC3"/>
+            <w:ind w:left="446"/>
+          </w:pPr>
+          <w:r>
+            <w:t>USB communication</w:t>
+          </w:r>
+          <w:r>
+            <w:ptab w:relativeTo="margin" w:alignment="right" w:leader="dot"/>
+          </w:r>
+          <w:r>
+            <w:t>3</w:t>
           </w:r>
         </w:p>
         <w:p>
@@ -1318,6 +1363,9 @@
           </w:tcPr>
           <w:p>
             <w:r>
+              <w:rPr>
+                <w:color w:val="476D00" w:themeColor="accent2" w:themeShade="80"/>
+              </w:rPr>
               <w:t>Main components</w:t>
             </w:r>
           </w:p>
@@ -2365,23 +2413,7 @@
             <w:rStyle w:val="Hyperlink"/>
             <w:rFonts w:cs="Times New Roman"/>
           </w:rPr>
-          <w:t>PGA460 Ultrasonic Module Hardware and Software Opti</w:t>
-        </w:r>
-        <w:bookmarkStart w:id="0" w:name="_GoBack"/>
-        <w:bookmarkEnd w:id="0"/>
-        <w:r>
-          <w:rPr>
-            <w:rStyle w:val="Hyperlink"/>
-            <w:rFonts w:cs="Times New Roman"/>
-          </w:rPr>
-          <w:t>m</w:t>
-        </w:r>
-        <w:r>
-          <w:rPr>
-            <w:rStyle w:val="Hyperlink"/>
-            <w:rFonts w:cs="Times New Roman"/>
-          </w:rPr>
-          <w:t>ization</w:t>
+          <w:t>PGA460 Ultrasonic Module Hardware and Software Optimization</w:t>
         </w:r>
       </w:hyperlink>
       <w:r>
@@ -2801,7 +2833,6 @@
         <w:rPr>
           <w:color w:val="5CA200" w:themeColor="accent1" w:themeShade="80"/>
         </w:rPr>
-        <w:lastRenderedPageBreak/>
         <w:t>EEPROM (electrically-erasable Programmable Read-only Memory)</w:t>
       </w:r>
     </w:p>
@@ -2872,6 +2903,7 @@
           <w:b/>
           <w:sz w:val="22"/>
         </w:rPr>
+        <w:lastRenderedPageBreak/>
         <w:t>REC_LENGTH</w:t>
       </w:r>
       <w:r>
@@ -3031,13 +3063,6 @@
     <w:p>
       <w:pPr>
         <w:spacing w:after="200"/>
-      </w:pPr>
-      <w:r>
-        <w:br w:type="page"/>
-      </w:r>
-    </w:p>
-    <w:p>
-      <w:pPr>
         <w:jc w:val="center"/>
       </w:pPr>
       <w:r>
@@ -3046,7 +3071,6 @@
           <w:noProof/>
           <w:szCs w:val="24"/>
         </w:rPr>
-        <w:lastRenderedPageBreak/>
         <w:drawing>
           <wp:inline distT="0" distB="0" distL="0" distR="0" wp14:anchorId="63101B4A" wp14:editId="7BF3C02B">
             <wp:extent cx="5943600" cy="2465705"/>
@@ -3174,6 +3198,7 @@
           <w:noProof/>
           <w:szCs w:val="24"/>
         </w:rPr>
+        <w:lastRenderedPageBreak/>
         <w:drawing>
           <wp:inline distT="0" distB="0" distL="0" distR="0" wp14:anchorId="7C18D489" wp14:editId="5F9E87ED">
             <wp:extent cx="6086104" cy="2692936"/>
@@ -3281,7 +3306,6 @@
         <w:rPr>
           <w:color w:val="5CA200" w:themeColor="accent1" w:themeShade="80"/>
         </w:rPr>
-        <w:lastRenderedPageBreak/>
         <w:t>ANALOG FRONT-END (AFE) AND TIME VARYING GAINS (TVG)</w:t>
       </w:r>
     </w:p>
@@ -3378,6 +3402,7 @@
           <w:rFonts w:ascii="Times New Roman" w:hAnsi="Times New Roman" w:cs="Times New Roman"/>
           <w:noProof/>
         </w:rPr>
+        <w:lastRenderedPageBreak/>
         <w:drawing>
           <wp:inline distT="0" distB="0" distL="0" distR="0" wp14:anchorId="76481937" wp14:editId="46FC48FE">
             <wp:extent cx="5943600" cy="2635250"/>
@@ -3427,7 +3452,6 @@
         <w:rPr>
           <w:color w:val="315F02" w:themeColor="accent3" w:themeShade="BF"/>
         </w:rPr>
-        <w:lastRenderedPageBreak/>
         <w:t>GETDISTANCE SCRIPT</w:t>
       </w:r>
     </w:p>
@@ -3706,6 +3730,14 @@
       <w:pPr>
         <w:jc w:val="center"/>
         <w:rPr>
+          <w:i/>
+          <w:color w:val="315F02" w:themeColor="accent3" w:themeShade="BF"/>
+          <w:sz w:val="18"/>
+          <w:szCs w:val="18"/>
+        </w:rPr>
+      </w:pPr>
+      <w:r>
+        <w:rPr>
           <w:rFonts w:cs="Times New Roman"/>
           <w:i/>
           <w:noProof/>
@@ -3713,8 +3745,20 @@
           <w:sz w:val="18"/>
           <w:szCs w:val="18"/>
         </w:rPr>
-      </w:pPr>
-      <w:r>
+        <w:t xml:space="preserve">Time-of-flight calculation for distance - </w:t>
+      </w:r>
+      <w:r>
+        <w:rPr>
+          <w:i/>
+          <w:color w:val="315F02" w:themeColor="accent3" w:themeShade="BF"/>
+          <w:sz w:val="18"/>
+          <w:szCs w:val="18"/>
+        </w:rPr>
+        <w:t>PGA460 Software Development Guide 2.4.1</w:t>
+      </w:r>
+    </w:p>
+    <w:p>
+      <w:pPr>
         <w:rPr>
           <w:rFonts w:cs="Times New Roman"/>
           <w:i/>
@@ -3723,38 +3767,23 @@
           <w:sz w:val="18"/>
           <w:szCs w:val="18"/>
         </w:rPr>
-        <w:t xml:space="preserve">Time-of-flight calculation for distance - </w:t>
-      </w:r>
-      <w:r>
-        <w:rPr>
-          <w:i/>
-          <w:color w:val="315F02" w:themeColor="accent3" w:themeShade="BF"/>
-          <w:sz w:val="18"/>
-          <w:szCs w:val="18"/>
-        </w:rPr>
-        <w:t>PGA460 Software Development Guide 2.4.1</w:t>
-      </w:r>
-    </w:p>
-    <w:p>
-      <w:pPr>
-        <w:spacing w:before="240"/>
-        <w:rPr>
-          <w:rFonts w:cs="Times New Roman"/>
-        </w:rPr>
-      </w:pPr>
-    </w:p>
-    <w:p>
-      <w:pPr>
-        <w:pStyle w:val="Heading4"/>
-        <w:rPr>
-          <w:color w:val="315F02" w:themeColor="accent3" w:themeShade="BF"/>
-        </w:rPr>
-      </w:pPr>
-      <w:r>
-        <w:rPr>
-          <w:color w:val="315F02" w:themeColor="accent3" w:themeShade="BF"/>
-        </w:rPr>
-        <w:t>related useful functions</w:t>
+      </w:pPr>
+    </w:p>
+    <w:p>
+      <w:pPr>
+        <w:spacing w:after="200"/>
+        <w:rPr>
+          <w:rFonts w:eastAsia="Times New Roman" w:cs="Times New Roman"/>
+          <w:color w:val="5CA200" w:themeColor="accent1" w:themeShade="80"/>
+          <w:spacing w:val="-4"/>
+          <w:kern w:val="28"/>
+        </w:rPr>
+      </w:pPr>
+      <w:r>
+        <w:rPr>
+          <w:color w:val="5CA200" w:themeColor="accent1" w:themeShade="80"/>
+        </w:rPr>
+        <w:br w:type="page"/>
       </w:r>
     </w:p>
     <w:p>
@@ -3771,15 +3800,153 @@
         <w:rPr>
           <w:color w:val="5CA200" w:themeColor="accent1" w:themeShade="80"/>
         </w:rPr>
+        <w:lastRenderedPageBreak/>
+        <w:t>Multiple Transducers GetDistance Script</w:t>
+      </w:r>
+    </w:p>
+    <w:p>
+      <w:pPr>
+        <w:ind w:left="720"/>
+      </w:pPr>
+      <w:r>
+        <w:tab/>
+        <w:t xml:space="preserve">As the sequence of commands required for extracting distance is known and consistent, it is possible to create customized functions to increase the feed rate. The Energia library example code reports distance for </w:t>
+      </w:r>
+      <w:r>
+        <w:rPr>
+          <w:i/>
+          <w:iCs/>
+        </w:rPr>
+        <w:t>one</w:t>
+      </w:r>
+      <w:r>
+        <w:t xml:space="preserve"> ultrasonic sensor at a rate of four (4) frames per second. The unsatisfactory feed rate is due to many checks for selected communication mode with microcontroller (UART, SPI, etc.) in every function and maximum delays to accommodate any extreme modification</w:t>
+      </w:r>
+      <w:r>
+        <w:t xml:space="preserve"> in the operating parameters. Therefore, knowing the required sequence of the commands enables creation of own GetDistance script version, which can bypass many limitations embedded in the Energia Library code and increase the feed rate up to fifty (50) frames per second. Refer to </w:t>
+      </w:r>
+      <w:r>
+        <w:rPr>
+          <w:color w:val="A6A6A6" w:themeColor="background1" w:themeShade="A6"/>
+        </w:rPr>
+        <w:t>PGA460_v1</w:t>
+      </w:r>
+      <w:r>
+        <w:rPr>
+          <w:color w:val="A6A6A6" w:themeColor="background1" w:themeShade="A6"/>
+        </w:rPr>
+        <w:t xml:space="preserve">.ino </w:t>
+      </w:r>
+      <w:r>
+        <w:t xml:space="preserve">for more details on customized functions and </w:t>
+      </w:r>
+      <w:r>
+        <w:t xml:space="preserve">to </w:t>
+      </w:r>
+      <w:r>
+        <w:t>verify the feed rate.</w:t>
+      </w:r>
+    </w:p>
+    <w:p>
+      <w:pPr>
+        <w:ind w:left="720"/>
+      </w:pPr>
+      <w:r>
+        <w:tab/>
+        <w:t>An additional</w:t>
+      </w:r>
+      <w:r>
+        <w:t xml:space="preserve"> and most important</w:t>
+      </w:r>
+      <w:r>
+        <w:t xml:space="preserve"> reason for creating own GetDistance script is </w:t>
+      </w:r>
+      <w:r>
+        <w:t xml:space="preserve">to minimize significant feed rate reduction while driving multiple ultrasonic sensors at approximately the same time, without using multi-threading. The Energia library example code is created specifically to be used for </w:t>
+      </w:r>
+      <w:r>
+        <w:rPr>
+          <w:i/>
+          <w:iCs/>
+        </w:rPr>
+        <w:t>one</w:t>
+      </w:r>
+      <w:r>
+        <w:t xml:space="preserve"> ultrasonic sensor. Therefore, even when multiple ultrasonic sensors are used, the script will complete the whole sequence of commands for one sensor before repeating the same sequence for the next sensor within one loop.</w:t>
+      </w:r>
+      <w:r>
+        <w:t xml:space="preserve"> As imagined, this method can reduce the feed rate by half every time one ultrasonic sensor is added, which greatly impacts real-time analysis of the vehicle’s surroundings.</w:t>
+      </w:r>
+    </w:p>
+    <w:p>
+      <w:pPr>
+        <w:ind w:left="720"/>
+      </w:pPr>
+      <w:r>
+        <w:tab/>
+        <w:t>The most cost-effective and easily-modifiable way, without having to incorporate multithreading, maintain approximately the same feed rate is to have all PGA460s perform the same command simultaneously for each stage of the sequence. As noted before that the burst+listen stage cannot be interrupted</w:t>
+      </w:r>
+      <w:r>
+        <w:t xml:space="preserve">, this method may invalidate the retrieved data. However, if multiple UART ports are utilized (4 readily available on Mega 2560), the transmission for each PGA460 will be separate and interrupted. </w:t>
+      </w:r>
+      <w:r>
+        <w:t>The only noticeable different in the sequence is how retrieved data will be stored, as the current</w:t>
+      </w:r>
+      <w:bookmarkStart w:id="0" w:name="_GoBack"/>
+      <w:bookmarkEnd w:id="0"/>
+    </w:p>
+    <w:p>
+      <w:pPr>
+        <w:ind w:left="720"/>
+      </w:pPr>
+      <w:r>
+        <w:tab/>
+      </w:r>
+    </w:p>
+    <w:p>
+      <w:pPr>
+        <w:ind w:left="720"/>
+      </w:pPr>
+      <w:r>
+        <w:tab/>
+      </w:r>
+    </w:p>
+    <w:p>
+      <w:pPr>
+        <w:pStyle w:val="Heading4"/>
+        <w:rPr>
+          <w:color w:val="315F02" w:themeColor="accent3" w:themeShade="BF"/>
+        </w:rPr>
+      </w:pPr>
+      <w:r>
+        <w:rPr>
+          <w:color w:val="315F02" w:themeColor="accent3" w:themeShade="BF"/>
+        </w:rPr>
+        <w:t>related useful functions</w:t>
+      </w:r>
+    </w:p>
+    <w:p>
+      <w:pPr>
+        <w:pStyle w:val="Heading5"/>
+        <w:spacing w:before="240"/>
+        <w:ind w:left="720"/>
+        <w:jc w:val="both"/>
+        <w:rPr>
+          <w:color w:val="5CA200" w:themeColor="accent1" w:themeShade="80"/>
+        </w:rPr>
+      </w:pPr>
+      <w:r>
+        <w:rPr>
+          <w:color w:val="5CA200" w:themeColor="accent1" w:themeShade="80"/>
+        </w:rPr>
         <w:t>Register Write and Register Read</w:t>
       </w:r>
     </w:p>
     <w:p>
       <w:pPr>
-        <w:ind w:left="720"/>
-      </w:pPr>
-      <w:r>
-        <w:tab/>
+        <w:ind w:left="720" w:firstLine="720"/>
+      </w:pPr>
+      <w:r>
         <w:t xml:space="preserve">Register write and register read are used for committing a value to a single address and checking the value at that address, respectively. Register read his a critical use in verifying appropriate values at specific addresses and resolving errors. Register addresses for all configurations parameters can be found in </w:t>
       </w:r>
       <w:hyperlink r:id="rId27" w:history="1">
@@ -3805,38 +3972,22 @@
           <w:color w:val="auto"/>
           <w:u w:val="none"/>
         </w:rPr>
-        <w:t>under Section 7.6 Register Maps. On a hexadecimal level, the value may not describe the register’s complete functions and will require binary conversion to understand its bit-wise functions, which is detailed in the binary mapping of each register.</w:t>
-      </w:r>
-    </w:p>
-    <w:p>
-      <w:pPr>
-        <w:spacing w:after="200"/>
-        <w:ind w:left="720"/>
-        <w:rPr>
-          <w:rFonts w:eastAsia="Times New Roman" w:cs="Times New Roman"/>
-          <w:caps/>
-          <w:color w:val="315F02" w:themeColor="accent3" w:themeShade="BF"/>
-          <w:spacing w:val="20"/>
-          <w:kern w:val="28"/>
-          <w:sz w:val="28"/>
-        </w:rPr>
-      </w:pPr>
-      <w:r>
-        <w:rPr>
-          <w:rFonts w:eastAsia="Times New Roman" w:cs="Times New Roman"/>
-          <w:caps/>
-          <w:color w:val="315F02" w:themeColor="accent3" w:themeShade="BF"/>
-          <w:spacing w:val="20"/>
-          <w:kern w:val="28"/>
-          <w:sz w:val="28"/>
-        </w:rPr>
-        <w:br w:type="page"/>
+        <w:t xml:space="preserve">under Section 7.6 Register Maps. On a hexadecimal level, the value may not describe the register’s complete functions and will require binary conversion to understand its bit-wise </w:t>
+      </w:r>
+      <w:r>
+        <w:rPr>
+          <w:rStyle w:val="Hyperlink"/>
+          <w:rFonts w:cs="Times New Roman"/>
+          <w:color w:val="auto"/>
+          <w:u w:val="none"/>
+        </w:rPr>
+        <w:lastRenderedPageBreak/>
+        <w:t>functions, which is detailed in the binary mapping of each register.</w:t>
       </w:r>
       <w:r>
         <w:rPr>
           <w:noProof/>
         </w:rPr>
-        <w:lastRenderedPageBreak/>
         <w:drawing>
           <wp:inline distT="0" distB="0" distL="0" distR="0" wp14:anchorId="4F57AC9C" wp14:editId="5E505AC3">
             <wp:extent cx="5505450" cy="2936240"/>
@@ -4307,51 +4458,267 @@
         <w:rPr>
           <w:color w:val="315F02" w:themeColor="accent3" w:themeShade="BF"/>
         </w:rPr>
-        <w:t>CAN BUs</w:t>
-      </w:r>
-    </w:p>
+        <w:t>Data communication</w:t>
+      </w:r>
+    </w:p>
+    <w:p>
+      <w:pPr>
+        <w:pStyle w:val="Heading5"/>
+        <w:spacing w:before="240"/>
+        <w:ind w:left="720"/>
+        <w:jc w:val="both"/>
+        <w:rPr>
+          <w:color w:val="5CA200" w:themeColor="accent1" w:themeShade="80"/>
+        </w:rPr>
+      </w:pPr>
+      <w:r>
+        <w:rPr>
+          <w:color w:val="5CA200" w:themeColor="accent1" w:themeShade="80"/>
+        </w:rPr>
+        <w:t>CAN Bus</w:t>
+      </w:r>
+      <w:r>
+        <w:rPr>
+          <w:color w:val="5CA200" w:themeColor="accent1" w:themeShade="80"/>
+        </w:rPr>
+        <w:t xml:space="preserve"> Communication</w:t>
+      </w:r>
+    </w:p>
+    <w:p>
+      <w:pPr>
+        <w:ind w:left="720" w:firstLine="720"/>
+        <w:rPr>
+          <w:rFonts w:cs="Times New Roman"/>
+          <w:noProof/>
+        </w:rPr>
+      </w:pPr>
+      <w:r>
+        <w:rPr>
+          <w:rFonts w:cs="Times New Roman"/>
+          <w:noProof/>
+        </w:rPr>
+        <w:t xml:space="preserve">In the case that data communication with another microcontroller is required in future works, SPI functions are added in the GetDistance Script to allow for CAN Bus communication. MCP2515 Module, along with an installed library of mcp2515, will transmit each distance (converted to cm) as two bytes, and each transmission will hold information of up to four distances. The receiver’s side wil </w:t>
+      </w:r>
+      <w:r>
+        <w:rPr>
+          <w:rFonts w:cs="Times New Roman"/>
+          <w:noProof/>
+        </w:rPr>
+        <w:t xml:space="preserve">convert the two bytes back to an integer form of the measured distance in cm. For more information </w:t>
+      </w:r>
+      <w:r>
+        <w:rPr>
+          <w:rFonts w:cs="Times New Roman"/>
+          <w:noProof/>
+        </w:rPr>
+        <w:t>on the details of conversion and transmission, refer to CAN Mod</w:t>
+      </w:r>
+      <w:r>
+        <w:rPr>
+          <w:rFonts w:cs="Times New Roman"/>
+          <w:noProof/>
+        </w:rPr>
+        <w:t>u</w:t>
+      </w:r>
+      <w:r>
+        <w:rPr>
+          <w:rFonts w:cs="Times New Roman"/>
+          <w:noProof/>
+        </w:rPr>
+        <w:t>le folder, where transmitting and rec</w:t>
+      </w:r>
+      <w:r>
+        <w:rPr>
+          <w:rFonts w:cs="Times New Roman"/>
+          <w:noProof/>
+        </w:rPr>
+        <w:t>e</w:t>
+      </w:r>
+      <w:r>
+        <w:rPr>
+          <w:rFonts w:cs="Times New Roman"/>
+          <w:noProof/>
+        </w:rPr>
+        <w:t>iving scripts are located.</w:t>
+      </w:r>
+    </w:p>
+    <w:p>
+      <w:pPr>
+        <w:ind w:left="720" w:firstLine="720"/>
+        <w:rPr>
+          <w:rFonts w:cs="Times New Roman"/>
+          <w:noProof/>
+        </w:rPr>
+      </w:pPr>
+    </w:p>
+    <w:tbl>
+      <w:tblPr>
+        <w:tblStyle w:val="GridTable4-Accent1"/>
+        <w:tblW w:w="0" w:type="auto"/>
+        <w:jc w:val="center"/>
+        <w:tblLook w:val="04A0" w:firstRow="1" w:lastRow="0" w:firstColumn="1" w:lastColumn="0" w:noHBand="0" w:noVBand="1"/>
+      </w:tblPr>
+      <w:tblGrid>
+        <w:gridCol w:w="2481"/>
+        <w:gridCol w:w="2481"/>
+      </w:tblGrid>
+      <w:tr>
+        <w:trPr>
+          <w:cnfStyle w:val="100000000000" w:firstRow="1" w:lastRow="0" w:firstColumn="0" w:lastColumn="0" w:oddVBand="0" w:evenVBand="0" w:oddHBand="0" w:evenHBand="0" w:firstRowFirstColumn="0" w:firstRowLastColumn="0" w:lastRowFirstColumn="0" w:lastRowLastColumn="0"/>
+          <w:jc w:val="center"/>
+        </w:trPr>
+        <w:tc>
+          <w:tcPr>
+            <w:cnfStyle w:val="001000000000" w:firstRow="0" w:lastRow="0" w:firstColumn="1" w:lastColumn="0" w:oddVBand="0" w:evenVBand="0" w:oddHBand="0" w:evenHBand="0" w:firstRowFirstColumn="0" w:firstRowLastColumn="0" w:lastRowFirstColumn="0" w:lastRowLastColumn="0"/>
+            <w:tcW w:w="2481" w:type="dxa"/>
+          </w:tcPr>
+          <w:p>
+            <w:r>
+              <w:rPr>
+                <w:color w:val="476D00" w:themeColor="accent2" w:themeShade="80"/>
+              </w:rPr>
+              <w:t>Mega 2560 – SPI ports</w:t>
+            </w:r>
+          </w:p>
+        </w:tc>
+        <w:tc>
+          <w:tcPr>
+            <w:tcW w:w="2481" w:type="dxa"/>
+          </w:tcPr>
+          <w:p>
+            <w:pPr>
+              <w:jc w:val="center"/>
+              <w:cnfStyle w:val="100000000000" w:firstRow="1" w:lastRow="0" w:firstColumn="0" w:lastColumn="0" w:oddVBand="0" w:evenVBand="0" w:oddHBand="0" w:evenHBand="0" w:firstRowFirstColumn="0" w:firstRowLastColumn="0" w:lastRowFirstColumn="0" w:lastRowLastColumn="0"/>
+            </w:pPr>
+          </w:p>
+        </w:tc>
+      </w:tr>
+      <w:tr>
+        <w:trPr>
+          <w:cnfStyle w:val="000000100000" w:firstRow="0" w:lastRow="0" w:firstColumn="0" w:lastColumn="0" w:oddVBand="0" w:evenVBand="0" w:oddHBand="1" w:evenHBand="0" w:firstRowFirstColumn="0" w:firstRowLastColumn="0" w:lastRowFirstColumn="0" w:lastRowLastColumn="0"/>
+          <w:jc w:val="center"/>
+        </w:trPr>
+        <w:tc>
+          <w:tcPr>
+            <w:cnfStyle w:val="001000000000" w:firstRow="0" w:lastRow="0" w:firstColumn="1" w:lastColumn="0" w:oddVBand="0" w:evenVBand="0" w:oddHBand="0" w:evenHBand="0" w:firstRowFirstColumn="0" w:firstRowLastColumn="0" w:lastRowFirstColumn="0" w:lastRowLastColumn="0"/>
+            <w:tcW w:w="2481" w:type="dxa"/>
+          </w:tcPr>
+          <w:p>
+            <w:r>
+              <w:t>CS</w:t>
+            </w:r>
+          </w:p>
+        </w:tc>
+        <w:tc>
+          <w:tcPr>
+            <w:tcW w:w="2481" w:type="dxa"/>
+          </w:tcPr>
+          <w:p>
+            <w:pPr>
+              <w:jc w:val="center"/>
+              <w:cnfStyle w:val="000000100000" w:firstRow="0" w:lastRow="0" w:firstColumn="0" w:lastColumn="0" w:oddVBand="0" w:evenVBand="0" w:oddHBand="1" w:evenHBand="0" w:firstRowFirstColumn="0" w:firstRowLastColumn="0" w:lastRowFirstColumn="0" w:lastRowLastColumn="0"/>
+            </w:pPr>
+            <w:r>
+              <w:t>53</w:t>
+            </w:r>
+          </w:p>
+        </w:tc>
+      </w:tr>
+      <w:tr>
+        <w:trPr>
+          <w:jc w:val="center"/>
+        </w:trPr>
+        <w:tc>
+          <w:tcPr>
+            <w:cnfStyle w:val="001000000000" w:firstRow="0" w:lastRow="0" w:firstColumn="1" w:lastColumn="0" w:oddVBand="0" w:evenVBand="0" w:oddHBand="0" w:evenHBand="0" w:firstRowFirstColumn="0" w:firstRowLastColumn="0" w:lastRowFirstColumn="0" w:lastRowLastColumn="0"/>
+            <w:tcW w:w="2481" w:type="dxa"/>
+          </w:tcPr>
+          <w:p>
+            <w:r>
+              <w:t>MISO</w:t>
+            </w:r>
+          </w:p>
+        </w:tc>
+        <w:tc>
+          <w:tcPr>
+            <w:tcW w:w="2481" w:type="dxa"/>
+          </w:tcPr>
+          <w:p>
+            <w:pPr>
+              <w:jc w:val="center"/>
+              <w:cnfStyle w:val="000000000000" w:firstRow="0" w:lastRow="0" w:firstColumn="0" w:lastColumn="0" w:oddVBand="0" w:evenVBand="0" w:oddHBand="0" w:evenHBand="0" w:firstRowFirstColumn="0" w:firstRowLastColumn="0" w:lastRowFirstColumn="0" w:lastRowLastColumn="0"/>
+            </w:pPr>
+            <w:r>
+              <w:t>50</w:t>
+            </w:r>
+          </w:p>
+        </w:tc>
+      </w:tr>
+      <w:tr>
+        <w:trPr>
+          <w:cnfStyle w:val="000000100000" w:firstRow="0" w:lastRow="0" w:firstColumn="0" w:lastColumn="0" w:oddVBand="0" w:evenVBand="0" w:oddHBand="1" w:evenHBand="0" w:firstRowFirstColumn="0" w:firstRowLastColumn="0" w:lastRowFirstColumn="0" w:lastRowLastColumn="0"/>
+          <w:jc w:val="center"/>
+        </w:trPr>
+        <w:tc>
+          <w:tcPr>
+            <w:cnfStyle w:val="001000000000" w:firstRow="0" w:lastRow="0" w:firstColumn="1" w:lastColumn="0" w:oddVBand="0" w:evenVBand="0" w:oddHBand="0" w:evenHBand="0" w:firstRowFirstColumn="0" w:firstRowLastColumn="0" w:lastRowFirstColumn="0" w:lastRowLastColumn="0"/>
+            <w:tcW w:w="2481" w:type="dxa"/>
+          </w:tcPr>
+          <w:p>
+            <w:r>
+              <w:t>MOSI</w:t>
+            </w:r>
+          </w:p>
+        </w:tc>
+        <w:tc>
+          <w:tcPr>
+            <w:tcW w:w="2481" w:type="dxa"/>
+          </w:tcPr>
+          <w:p>
+            <w:pPr>
+              <w:jc w:val="center"/>
+              <w:cnfStyle w:val="000000100000" w:firstRow="0" w:lastRow="0" w:firstColumn="0" w:lastColumn="0" w:oddVBand="0" w:evenVBand="0" w:oddHBand="1" w:evenHBand="0" w:firstRowFirstColumn="0" w:firstRowLastColumn="0" w:lastRowFirstColumn="0" w:lastRowLastColumn="0"/>
+            </w:pPr>
+            <w:r>
+              <w:t>51</w:t>
+            </w:r>
+          </w:p>
+        </w:tc>
+      </w:tr>
+      <w:tr>
+        <w:trPr>
+          <w:jc w:val="center"/>
+        </w:trPr>
+        <w:tc>
+          <w:tcPr>
+            <w:cnfStyle w:val="001000000000" w:firstRow="0" w:lastRow="0" w:firstColumn="1" w:lastColumn="0" w:oddVBand="0" w:evenVBand="0" w:oddHBand="0" w:evenHBand="0" w:firstRowFirstColumn="0" w:firstRowLastColumn="0" w:lastRowFirstColumn="0" w:lastRowLastColumn="0"/>
+            <w:tcW w:w="2481" w:type="dxa"/>
+          </w:tcPr>
+          <w:p>
+            <w:r>
+              <w:t>SCLK</w:t>
+            </w:r>
+          </w:p>
+        </w:tc>
+        <w:tc>
+          <w:tcPr>
+            <w:tcW w:w="2481" w:type="dxa"/>
+          </w:tcPr>
+          <w:p>
+            <w:pPr>
+              <w:jc w:val="center"/>
+              <w:cnfStyle w:val="000000000000" w:firstRow="0" w:lastRow="0" w:firstColumn="0" w:lastColumn="0" w:oddVBand="0" w:evenVBand="0" w:oddHBand="0" w:evenHBand="0" w:firstRowFirstColumn="0" w:firstRowLastColumn="0" w:lastRowFirstColumn="0" w:lastRowLastColumn="0"/>
+            </w:pPr>
+            <w:r>
+              <w:t>52</w:t>
+            </w:r>
+          </w:p>
+        </w:tc>
+      </w:tr>
+    </w:tbl>
     <w:p>
       <w:pPr>
         <w:ind w:firstLine="720"/>
-        <w:rPr>
-          <w:rFonts w:cs="Times New Roman"/>
-          <w:noProof/>
-        </w:rPr>
-      </w:pPr>
-      <w:r>
-        <w:rPr>
-          <w:rFonts w:cs="Times New Roman"/>
-          <w:noProof/>
-        </w:rPr>
-        <w:t>For this project’</w:t>
-      </w:r>
-      <w:r>
-        <w:rPr>
-          <w:rFonts w:cs="Times New Roman"/>
-          <w:noProof/>
-        </w:rPr>
-        <w:t xml:space="preserve">s purpose, CAN bus is used to communication distance measurement </w:t>
-      </w:r>
-      <w:r>
-        <w:rPr>
-          <w:rFonts w:cs="Times New Roman"/>
-          <w:noProof/>
-        </w:rPr>
-        <w:t xml:space="preserve">to another microcontroller </w:t>
-      </w:r>
-    </w:p>
-    <w:p>
-      <w:pPr>
-        <w:ind w:firstLine="720"/>
-        <w:rPr>
-          <w:rFonts w:cs="Times New Roman"/>
-          <w:noProof/>
-        </w:rPr>
-      </w:pPr>
-    </w:p>
-    <w:p>
-      <w:pPr>
-        <w:spacing w:after="200"/>
         <w:rPr>
           <w:rFonts w:eastAsia="Times New Roman" w:cs="Times New Roman"/>
           <w:caps/>
@@ -4363,29 +4730,16 @@
       </w:pPr>
       <w:r>
         <w:rPr>
-          <w:color w:val="315F02" w:themeColor="accent3" w:themeShade="BF"/>
-        </w:rPr>
-        <w:br w:type="page"/>
-      </w:r>
-    </w:p>
-    <w:p>
-      <w:pPr>
-        <w:pStyle w:val="Heading4"/>
-        <w:rPr>
-          <w:color w:val="315F02" w:themeColor="accent3" w:themeShade="BF"/>
-        </w:rPr>
-      </w:pPr>
-      <w:r>
-        <w:rPr>
-          <w:color w:val="315F02" w:themeColor="accent3" w:themeShade="BF"/>
+          <w:color w:val="5CA200" w:themeColor="accent1" w:themeShade="80"/>
         </w:rPr>
         <w:lastRenderedPageBreak/>
-        <w:t>Usb communication</w:t>
+        <w:t>USB Communication</w:t>
       </w:r>
     </w:p>
     <w:p>
       <w:pPr>
         <w:spacing w:after="200"/>
+        <w:ind w:left="720"/>
         <w:rPr>
           <w:rFonts w:eastAsia="Times New Roman" w:cs="Times New Roman"/>
           <w:caps/>
@@ -4947,35 +5301,26 @@
           <w:color w:val="auto"/>
           <w:u w:val="none"/>
         </w:rPr>
-        <w:t xml:space="preserve">Section 8.1 without DECPL, IO, and TEST pins connected (optional). SCLK pin is pulled down to GND through a 10k resistor as it is not in use. This was theoretically a working system. I proceeded to compile a personally-developed script from the project’s preceding engineer. The script returned a constant distance and featured non-changing ultrasonic measurement result (UMR) bytes regardless of objects being </w:t>
-      </w:r>
-      <w:r>
+        <w:t>Section 8.1 without DECPL, IO, and TEST pins connected (optional). SCLK pin is pulled down to GND through a 10k resistor as it is not in use. This was theoretically a working system. I proceeded to compile a personally-developed script from the project’s preceding engineer. The script returned a constant distance and featured non-changing ultrasonic measurement result (UMR) bytes regardless of objects being present. The distance only changed when the power supply was switched on and off, but will remain constant after that.</w:t>
+      </w:r>
+    </w:p>
+    <w:p>
+      <w:pPr>
         <w:rPr>
           <w:rStyle w:val="Hyperlink"/>
           <w:rFonts w:cs="Times New Roman"/>
           <w:color w:val="auto"/>
           <w:u w:val="none"/>
         </w:rPr>
-        <w:lastRenderedPageBreak/>
-        <w:t>present. The distance only changed when the power supply was switched on and off, but will remain constant after that.</w:t>
-      </w:r>
-    </w:p>
-    <w:p>
-      <w:pPr>
+      </w:pPr>
+      <w:r>
         <w:rPr>
           <w:rStyle w:val="Hyperlink"/>
           <w:rFonts w:cs="Times New Roman"/>
           <w:color w:val="auto"/>
           <w:u w:val="none"/>
         </w:rPr>
-      </w:pPr>
-      <w:r>
-        <w:rPr>
-          <w:rStyle w:val="Hyperlink"/>
-          <w:rFonts w:cs="Times New Roman"/>
-          <w:color w:val="auto"/>
-          <w:u w:val="none"/>
-        </w:rPr>
+        <w:lastRenderedPageBreak/>
         <w:tab/>
         <w:t xml:space="preserve">Further study of </w:t>
       </w:r>
@@ -5415,6 +5760,7 @@
         <w:rPr>
           <w:color w:val="315F02" w:themeColor="accent3" w:themeShade="BF"/>
         </w:rPr>
+        <w:lastRenderedPageBreak/>
         <w:t xml:space="preserve">increased accuracy with higher voltages – </w:t>
       </w:r>
       <w:r>
@@ -6047,6 +6393,69 @@
           <w:color w:val="315F02" w:themeColor="accent3" w:themeShade="BF"/>
         </w:rPr>
         <w:t xml:space="preserve">spi mode – </w:t>
+      </w:r>
+      <w:r>
+        <w:rPr>
+          <w:color w:val="481EA3" w:themeColor="accent5" w:themeShade="BF"/>
+        </w:rPr>
+        <w:t>impending</w:t>
+      </w:r>
+    </w:p>
+    <w:p>
+      <w:pPr>
+        <w:jc w:val="both"/>
+        <w:rPr>
+          <w:rStyle w:val="Hyperlink"/>
+          <w:rFonts w:cs="Times New Roman"/>
+          <w:color w:val="auto"/>
+          <w:u w:val="none"/>
+        </w:rPr>
+      </w:pPr>
+      <w:r>
+        <w:rPr>
+          <w:rStyle w:val="Hyperlink"/>
+          <w:rFonts w:ascii="Times New Roman" w:hAnsi="Times New Roman" w:cs="Times New Roman"/>
+          <w:color w:val="auto"/>
+          <w:u w:val="none"/>
+        </w:rPr>
+        <w:tab/>
+      </w:r>
+      <w:r>
+        <w:rPr>
+          <w:rStyle w:val="Hyperlink"/>
+          <w:rFonts w:cs="Times New Roman"/>
+          <w:color w:val="auto"/>
+          <w:u w:val="none"/>
+        </w:rPr>
+        <w:t xml:space="preserve">The final objective of this project is to burst+listen multiple transducers at the same time with minimum fps of 20 Hz. SPI mode on PGA460 allows for broadcast burst+listen command, which will set all PGA460s on the SPI bus to burst+listen at the same time. The major problem of using this method is differentiating the signals An explanation from Akeem Whitehead says differentiation is not possible unless transducers of different frequencies are used. </w:t>
+      </w:r>
+    </w:p>
+    <w:p>
+      <w:pPr>
+        <w:jc w:val="both"/>
+        <w:rPr>
+          <w:rFonts w:cs="Times New Roman"/>
+        </w:rPr>
+      </w:pPr>
+    </w:p>
+    <w:p>
+      <w:pPr>
+        <w:pStyle w:val="Heading4"/>
+        <w:rPr>
+          <w:color w:val="481EA3" w:themeColor="accent5" w:themeShade="BF"/>
+        </w:rPr>
+      </w:pPr>
+      <w:r>
+        <w:rPr>
+          <w:color w:val="315F02" w:themeColor="accent3" w:themeShade="BF"/>
+        </w:rPr>
+        <w:t>softwareserial</w:t>
+      </w:r>
+      <w:r>
+        <w:rPr>
+          <w:color w:val="315F02" w:themeColor="accent3" w:themeShade="BF"/>
+        </w:rPr>
+        <w:t xml:space="preserve"> – </w:t>
       </w:r>
       <w:r>
         <w:rPr>
@@ -7088,7 +7497,7 @@
 </file>
 
 <file path=word/endnotes.xml><?xml version="1.0" encoding="utf-8"?>
-<w:endnotes xmlns:wpc="http://schemas.microsoft.com/office/word/2010/wordprocessingCanvas" xmlns:mc="http://schemas.openxmlformats.org/markup-compatibility/2006" xmlns:o="urn:schemas-microsoft-com:office:office" xmlns:r="http://schemas.openxmlformats.org/officeDocument/2006/relationships" xmlns:m="http://schemas.openxmlformats.org/officeDocument/2006/math" xmlns:v="urn:schemas-microsoft-com:vml" xmlns:wp14="http://schemas.microsoft.com/office/word/2010/wordprocessingDrawing" xmlns:wp="http://schemas.openxmlformats.org/drawingml/2006/wordprocessingDrawing" xmlns:w10="urn:schemas-microsoft-com:office:word" xmlns:w="http://schemas.openxmlformats.org/wordprocessingml/2006/main" xmlns:w14="http://schemas.microsoft.com/office/word/2010/wordml" xmlns:w15="http://schemas.microsoft.com/office/word/2012/wordml" xmlns:wpg="http://schemas.microsoft.com/office/word/2010/wordprocessingGroup" xmlns:wpi="http://schemas.microsoft.com/office/word/2010/wordprocessingInk" xmlns:wne="http://schemas.microsoft.com/office/word/2006/wordml" xmlns:wps="http://schemas.microsoft.com/office/word/2010/wordprocessingShape" mc:Ignorable="w14 w15 wp14">
+<w:endnotes xmlns:wpc="http://schemas.microsoft.com/office/word/2010/wordprocessingCanvas" xmlns:cx="http://schemas.microsoft.com/office/drawing/2014/chartex" xmlns:cx1="http://schemas.microsoft.com/office/drawing/2015/9/8/chartex" xmlns:cx2="http://schemas.microsoft.com/office/drawing/2015/10/21/chartex" xmlns:cx3="http://schemas.microsoft.com/office/drawing/2016/5/9/chartex" xmlns:cx4="http://schemas.microsoft.com/office/drawing/2016/5/10/chartex" xmlns:cx5="http://schemas.microsoft.com/office/drawing/2016/5/11/chartex" xmlns:cx6="http://schemas.microsoft.com/office/drawing/2016/5/12/chartex" xmlns:cx7="http://schemas.microsoft.com/office/drawing/2016/5/13/chartex" xmlns:cx8="http://schemas.microsoft.com/office/drawing/2016/5/14/chartex" xmlns:mc="http://schemas.openxmlformats.org/markup-compatibility/2006" xmlns:aink="http://schemas.microsoft.com/office/drawing/2016/ink" xmlns:am3d="http://schemas.microsoft.com/office/drawing/2017/model3d" xmlns:o="urn:schemas-microsoft-com:office:office" xmlns:r="http://schemas.openxmlformats.org/officeDocument/2006/relationships" xmlns:m="http://schemas.openxmlformats.org/officeDocument/2006/math" xmlns:v="urn:schemas-microsoft-com:vml" xmlns:wp14="http://schemas.microsoft.com/office/word/2010/wordprocessingDrawing" xmlns:wp="http://schemas.openxmlformats.org/drawingml/2006/wordprocessingDrawing" xmlns:w10="urn:schemas-microsoft-com:office:word" xmlns:w="http://schemas.openxmlformats.org/wordprocessingml/2006/main" xmlns:w14="http://schemas.microsoft.com/office/word/2010/wordml" xmlns:w15="http://schemas.microsoft.com/office/word/2012/wordml" xmlns:w16cid="http://schemas.microsoft.com/office/word/2016/wordml/cid" xmlns:w16se="http://schemas.microsoft.com/office/word/2015/wordml/symex" xmlns:wpg="http://schemas.microsoft.com/office/word/2010/wordprocessingGroup" xmlns:wpi="http://schemas.microsoft.com/office/word/2010/wordprocessingInk" xmlns:wne="http://schemas.microsoft.com/office/word/2006/wordml" xmlns:wps="http://schemas.microsoft.com/office/word/2010/wordprocessingShape" mc:Ignorable="w14 w15 w16se w16cid wp14">
   <w:endnote w:type="separator" w:id="-1">
     <w:p>
       <w:r>
@@ -7107,7 +7516,7 @@
 </file>
 
 <file path=word/footer1.xml><?xml version="1.0" encoding="utf-8"?>
-<w:ftr xmlns:wpc="http://schemas.microsoft.com/office/word/2010/wordprocessingCanvas" xmlns:mc="http://schemas.openxmlformats.org/markup-compatibility/2006" xmlns:o="urn:schemas-microsoft-com:office:office" xmlns:r="http://schemas.openxmlformats.org/officeDocument/2006/relationships" xmlns:m="http://schemas.openxmlformats.org/officeDocument/2006/math" xmlns:v="urn:schemas-microsoft-com:vml" xmlns:wp14="http://schemas.microsoft.com/office/word/2010/wordprocessingDrawing" xmlns:wp="http://schemas.openxmlformats.org/drawingml/2006/wordprocessingDrawing" xmlns:w10="urn:schemas-microsoft-com:office:word" xmlns:w="http://schemas.openxmlformats.org/wordprocessingml/2006/main" xmlns:w14="http://schemas.microsoft.com/office/word/2010/wordml" xmlns:w15="http://schemas.microsoft.com/office/word/2012/wordml" xmlns:wpg="http://schemas.microsoft.com/office/word/2010/wordprocessingGroup" xmlns:wpi="http://schemas.microsoft.com/office/word/2010/wordprocessingInk" xmlns:wne="http://schemas.microsoft.com/office/word/2006/wordml" xmlns:wps="http://schemas.microsoft.com/office/word/2010/wordprocessingShape" mc:Ignorable="w14 w15 wp14">
+<w:ftr xmlns:wpc="http://schemas.microsoft.com/office/word/2010/wordprocessingCanvas" xmlns:cx="http://schemas.microsoft.com/office/drawing/2014/chartex" xmlns:cx1="http://schemas.microsoft.com/office/drawing/2015/9/8/chartex" xmlns:cx2="http://schemas.microsoft.com/office/drawing/2015/10/21/chartex" xmlns:cx3="http://schemas.microsoft.com/office/drawing/2016/5/9/chartex" xmlns:cx4="http://schemas.microsoft.com/office/drawing/2016/5/10/chartex" xmlns:cx5="http://schemas.microsoft.com/office/drawing/2016/5/11/chartex" xmlns:cx6="http://schemas.microsoft.com/office/drawing/2016/5/12/chartex" xmlns:cx7="http://schemas.microsoft.com/office/drawing/2016/5/13/chartex" xmlns:cx8="http://schemas.microsoft.com/office/drawing/2016/5/14/chartex" xmlns:mc="http://schemas.openxmlformats.org/markup-compatibility/2006" xmlns:aink="http://schemas.microsoft.com/office/drawing/2016/ink" xmlns:am3d="http://schemas.microsoft.com/office/drawing/2017/model3d" xmlns:o="urn:schemas-microsoft-com:office:office" xmlns:r="http://schemas.openxmlformats.org/officeDocument/2006/relationships" xmlns:m="http://schemas.openxmlformats.org/officeDocument/2006/math" xmlns:v="urn:schemas-microsoft-com:vml" xmlns:wp14="http://schemas.microsoft.com/office/word/2010/wordprocessingDrawing" xmlns:wp="http://schemas.openxmlformats.org/drawingml/2006/wordprocessingDrawing" xmlns:w10="urn:schemas-microsoft-com:office:word" xmlns:w="http://schemas.openxmlformats.org/wordprocessingml/2006/main" xmlns:w14="http://schemas.microsoft.com/office/word/2010/wordml" xmlns:w15="http://schemas.microsoft.com/office/word/2012/wordml" xmlns:w16cid="http://schemas.microsoft.com/office/word/2016/wordml/cid" xmlns:w16se="http://schemas.microsoft.com/office/word/2015/wordml/symex" xmlns:wpg="http://schemas.microsoft.com/office/word/2010/wordprocessingGroup" xmlns:wpi="http://schemas.microsoft.com/office/word/2010/wordprocessingInk" xmlns:wne="http://schemas.microsoft.com/office/word/2006/wordml" xmlns:wps="http://schemas.microsoft.com/office/word/2010/wordprocessingShape" mc:Ignorable="w14 w15 w16se w16cid wp14">
   <w:sdt>
     <w:sdtPr>
       <w:id w:val="-1809311941"/>
@@ -7261,7 +7670,7 @@
                 </wp:anchor>
               </w:drawing>
             </mc:Choice>
-            <mc:Fallback xmlns:cx="http://schemas.microsoft.com/office/drawing/2014/chartex" xmlns:cx1="http://schemas.microsoft.com/office/drawing/2015/9/8/chartex" xmlns:cx2="http://schemas.microsoft.com/office/drawing/2015/10/21/chartex" xmlns:cx3="http://schemas.microsoft.com/office/drawing/2016/5/9/chartex" xmlns:cx4="http://schemas.microsoft.com/office/drawing/2016/5/10/chartex" xmlns:cx5="http://schemas.microsoft.com/office/drawing/2016/5/11/chartex" xmlns:cx6="http://schemas.microsoft.com/office/drawing/2016/5/12/chartex" xmlns:cx7="http://schemas.microsoft.com/office/drawing/2016/5/13/chartex" xmlns:cx8="http://schemas.microsoft.com/office/drawing/2016/5/14/chartex" xmlns:aink="http://schemas.microsoft.com/office/drawing/2016/ink" xmlns:am3d="http://schemas.microsoft.com/office/drawing/2017/model3d" xmlns:w16cid="http://schemas.microsoft.com/office/word/2016/wordml/cid" xmlns:w16se="http://schemas.microsoft.com/office/word/2015/wordml/symex">
+            <mc:Fallback>
               <w:pict>
                 <v:line w14:anchorId="663D8300" id="Straight Connector 19" o:spid="_x0000_s1026" style="position:absolute;z-index:251663360;visibility:visible;mso-wrap-style:square;mso-wrap-distance-left:9pt;mso-wrap-distance-top:0;mso-wrap-distance-right:9pt;mso-wrap-distance-bottom:0;mso-position-horizontal:left;mso-position-horizontal-relative:margin;mso-position-vertical:absolute;mso-position-vertical-relative:text" from="0,-.45pt" to="510.65pt,-.45pt" o:gfxdata="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" strokecolor="#753dff [3207]" strokeweight="1pt">
                   <w10:wrap anchorx="margin"/>
@@ -7321,7 +7730,7 @@
 </file>
 
 <file path=word/footer2.xml><?xml version="1.0" encoding="utf-8"?>
-<w:ftr xmlns:wpc="http://schemas.microsoft.com/office/word/2010/wordprocessingCanvas" xmlns:mc="http://schemas.openxmlformats.org/markup-compatibility/2006" xmlns:o="urn:schemas-microsoft-com:office:office" xmlns:r="http://schemas.openxmlformats.org/officeDocument/2006/relationships" xmlns:m="http://schemas.openxmlformats.org/officeDocument/2006/math" xmlns:v="urn:schemas-microsoft-com:vml" xmlns:wp14="http://schemas.microsoft.com/office/word/2010/wordprocessingDrawing" xmlns:wp="http://schemas.openxmlformats.org/drawingml/2006/wordprocessingDrawing" xmlns:w10="urn:schemas-microsoft-com:office:word" xmlns:w="http://schemas.openxmlformats.org/wordprocessingml/2006/main" xmlns:w14="http://schemas.microsoft.com/office/word/2010/wordml" xmlns:w15="http://schemas.microsoft.com/office/word/2012/wordml" xmlns:wpg="http://schemas.microsoft.com/office/word/2010/wordprocessingGroup" xmlns:wpi="http://schemas.microsoft.com/office/word/2010/wordprocessingInk" xmlns:wne="http://schemas.microsoft.com/office/word/2006/wordml" xmlns:wps="http://schemas.microsoft.com/office/word/2010/wordprocessingShape" mc:Ignorable="w14 w15 wp14">
+<w:ftr xmlns:wpc="http://schemas.microsoft.com/office/word/2010/wordprocessingCanvas" xmlns:cx="http://schemas.microsoft.com/office/drawing/2014/chartex" xmlns:cx1="http://schemas.microsoft.com/office/drawing/2015/9/8/chartex" xmlns:cx2="http://schemas.microsoft.com/office/drawing/2015/10/21/chartex" xmlns:cx3="http://schemas.microsoft.com/office/drawing/2016/5/9/chartex" xmlns:cx4="http://schemas.microsoft.com/office/drawing/2016/5/10/chartex" xmlns:cx5="http://schemas.microsoft.com/office/drawing/2016/5/11/chartex" xmlns:cx6="http://schemas.microsoft.com/office/drawing/2016/5/12/chartex" xmlns:cx7="http://schemas.microsoft.com/office/drawing/2016/5/13/chartex" xmlns:cx8="http://schemas.microsoft.com/office/drawing/2016/5/14/chartex" xmlns:mc="http://schemas.openxmlformats.org/markup-compatibility/2006" xmlns:aink="http://schemas.microsoft.com/office/drawing/2016/ink" xmlns:am3d="http://schemas.microsoft.com/office/drawing/2017/model3d" xmlns:o="urn:schemas-microsoft-com:office:office" xmlns:r="http://schemas.openxmlformats.org/officeDocument/2006/relationships" xmlns:m="http://schemas.openxmlformats.org/officeDocument/2006/math" xmlns:v="urn:schemas-microsoft-com:vml" xmlns:wp14="http://schemas.microsoft.com/office/word/2010/wordprocessingDrawing" xmlns:wp="http://schemas.openxmlformats.org/drawingml/2006/wordprocessingDrawing" xmlns:w10="urn:schemas-microsoft-com:office:word" xmlns:w="http://schemas.openxmlformats.org/wordprocessingml/2006/main" xmlns:w14="http://schemas.microsoft.com/office/word/2010/wordml" xmlns:w15="http://schemas.microsoft.com/office/word/2012/wordml" xmlns:w16cid="http://schemas.microsoft.com/office/word/2016/wordml/cid" xmlns:w16se="http://schemas.microsoft.com/office/word/2015/wordml/symex" xmlns:wpg="http://schemas.microsoft.com/office/word/2010/wordprocessingGroup" xmlns:wpi="http://schemas.microsoft.com/office/word/2010/wordprocessingInk" xmlns:wne="http://schemas.microsoft.com/office/word/2006/wordml" xmlns:wps="http://schemas.microsoft.com/office/word/2010/wordprocessingShape" mc:Ignorable="w14 w15 w16se w16cid wp14">
   <w:sdt>
     <w:sdtPr>
       <w:id w:val="1837578499"/>
@@ -7347,7 +7756,7 @@
 </file>
 
 <file path=word/footnotes.xml><?xml version="1.0" encoding="utf-8"?>
-<w:footnotes xmlns:wpc="http://schemas.microsoft.com/office/word/2010/wordprocessingCanvas" xmlns:mc="http://schemas.openxmlformats.org/markup-compatibility/2006" xmlns:o="urn:schemas-microsoft-com:office:office" xmlns:r="http://schemas.openxmlformats.org/officeDocument/2006/relationships" xmlns:m="http://schemas.openxmlformats.org/officeDocument/2006/math" xmlns:v="urn:schemas-microsoft-com:vml" xmlns:wp14="http://schemas.microsoft.com/office/word/2010/wordprocessingDrawing" xmlns:wp="http://schemas.openxmlformats.org/drawingml/2006/wordprocessingDrawing" xmlns:w10="urn:schemas-microsoft-com:office:word" xmlns:w="http://schemas.openxmlformats.org/wordprocessingml/2006/main" xmlns:w14="http://schemas.microsoft.com/office/word/2010/wordml" xmlns:w15="http://schemas.microsoft.com/office/word/2012/wordml" xmlns:wpg="http://schemas.microsoft.com/office/word/2010/wordprocessingGroup" xmlns:wpi="http://schemas.microsoft.com/office/word/2010/wordprocessingInk" xmlns:wne="http://schemas.microsoft.com/office/word/2006/wordml" xmlns:wps="http://schemas.microsoft.com/office/word/2010/wordprocessingShape" mc:Ignorable="w14 w15 wp14">
+<w:footnotes xmlns:wpc="http://schemas.microsoft.com/office/word/2010/wordprocessingCanvas" xmlns:cx="http://schemas.microsoft.com/office/drawing/2014/chartex" xmlns:cx1="http://schemas.microsoft.com/office/drawing/2015/9/8/chartex" xmlns:cx2="http://schemas.microsoft.com/office/drawing/2015/10/21/chartex" xmlns:cx3="http://schemas.microsoft.com/office/drawing/2016/5/9/chartex" xmlns:cx4="http://schemas.microsoft.com/office/drawing/2016/5/10/chartex" xmlns:cx5="http://schemas.microsoft.com/office/drawing/2016/5/11/chartex" xmlns:cx6="http://schemas.microsoft.com/office/drawing/2016/5/12/chartex" xmlns:cx7="http://schemas.microsoft.com/office/drawing/2016/5/13/chartex" xmlns:cx8="http://schemas.microsoft.com/office/drawing/2016/5/14/chartex" xmlns:mc="http://schemas.openxmlformats.org/markup-compatibility/2006" xmlns:aink="http://schemas.microsoft.com/office/drawing/2016/ink" xmlns:am3d="http://schemas.microsoft.com/office/drawing/2017/model3d" xmlns:o="urn:schemas-microsoft-com:office:office" xmlns:r="http://schemas.openxmlformats.org/officeDocument/2006/relationships" xmlns:m="http://schemas.openxmlformats.org/officeDocument/2006/math" xmlns:v="urn:schemas-microsoft-com:vml" xmlns:wp14="http://schemas.microsoft.com/office/word/2010/wordprocessingDrawing" xmlns:wp="http://schemas.openxmlformats.org/drawingml/2006/wordprocessingDrawing" xmlns:w10="urn:schemas-microsoft-com:office:word" xmlns:w="http://schemas.openxmlformats.org/wordprocessingml/2006/main" xmlns:w14="http://schemas.microsoft.com/office/word/2010/wordml" xmlns:w15="http://schemas.microsoft.com/office/word/2012/wordml" xmlns:w16cid="http://schemas.microsoft.com/office/word/2016/wordml/cid" xmlns:w16se="http://schemas.microsoft.com/office/word/2015/wordml/symex" xmlns:wpg="http://schemas.microsoft.com/office/word/2010/wordprocessingGroup" xmlns:wpi="http://schemas.microsoft.com/office/word/2010/wordprocessingInk" xmlns:wne="http://schemas.microsoft.com/office/word/2006/wordml" xmlns:wps="http://schemas.microsoft.com/office/word/2010/wordprocessingShape" mc:Ignorable="w14 w15 w16se w16cid wp14">
   <w:footnote w:type="separator" w:id="-1">
     <w:p>
       <w:r>
@@ -7366,7 +7775,7 @@
 </file>
 
 <file path=word/header1.xml><?xml version="1.0" encoding="utf-8"?>
-<w:hdr xmlns:wpc="http://schemas.microsoft.com/office/word/2010/wordprocessingCanvas" xmlns:mc="http://schemas.openxmlformats.org/markup-compatibility/2006" xmlns:o="urn:schemas-microsoft-com:office:office" xmlns:r="http://schemas.openxmlformats.org/officeDocument/2006/relationships" xmlns:m="http://schemas.openxmlformats.org/officeDocument/2006/math" xmlns:v="urn:schemas-microsoft-com:vml" xmlns:wp14="http://schemas.microsoft.com/office/word/2010/wordprocessingDrawing" xmlns:wp="http://schemas.openxmlformats.org/drawingml/2006/wordprocessingDrawing" xmlns:w10="urn:schemas-microsoft-com:office:word" xmlns:w="http://schemas.openxmlformats.org/wordprocessingml/2006/main" xmlns:w14="http://schemas.microsoft.com/office/word/2010/wordml" xmlns:w15="http://schemas.microsoft.com/office/word/2012/wordml" xmlns:wpg="http://schemas.microsoft.com/office/word/2010/wordprocessingGroup" xmlns:wpi="http://schemas.microsoft.com/office/word/2010/wordprocessingInk" xmlns:wne="http://schemas.microsoft.com/office/word/2006/wordml" xmlns:wps="http://schemas.microsoft.com/office/word/2010/wordprocessingShape" mc:Ignorable="w14 w15 wp14">
+<w:hdr xmlns:wpc="http://schemas.microsoft.com/office/word/2010/wordprocessingCanvas" xmlns:cx="http://schemas.microsoft.com/office/drawing/2014/chartex" xmlns:cx1="http://schemas.microsoft.com/office/drawing/2015/9/8/chartex" xmlns:cx2="http://schemas.microsoft.com/office/drawing/2015/10/21/chartex" xmlns:cx3="http://schemas.microsoft.com/office/drawing/2016/5/9/chartex" xmlns:cx4="http://schemas.microsoft.com/office/drawing/2016/5/10/chartex" xmlns:cx5="http://schemas.microsoft.com/office/drawing/2016/5/11/chartex" xmlns:cx6="http://schemas.microsoft.com/office/drawing/2016/5/12/chartex" xmlns:cx7="http://schemas.microsoft.com/office/drawing/2016/5/13/chartex" xmlns:cx8="http://schemas.microsoft.com/office/drawing/2016/5/14/chartex" xmlns:mc="http://schemas.openxmlformats.org/markup-compatibility/2006" xmlns:aink="http://schemas.microsoft.com/office/drawing/2016/ink" xmlns:am3d="http://schemas.microsoft.com/office/drawing/2017/model3d" xmlns:o="urn:schemas-microsoft-com:office:office" xmlns:r="http://schemas.openxmlformats.org/officeDocument/2006/relationships" xmlns:m="http://schemas.openxmlformats.org/officeDocument/2006/math" xmlns:v="urn:schemas-microsoft-com:vml" xmlns:wp14="http://schemas.microsoft.com/office/word/2010/wordprocessingDrawing" xmlns:wp="http://schemas.openxmlformats.org/drawingml/2006/wordprocessingDrawing" xmlns:w10="urn:schemas-microsoft-com:office:word" xmlns:w="http://schemas.openxmlformats.org/wordprocessingml/2006/main" xmlns:w14="http://schemas.microsoft.com/office/word/2010/wordml" xmlns:w15="http://schemas.microsoft.com/office/word/2012/wordml" xmlns:w16cid="http://schemas.microsoft.com/office/word/2016/wordml/cid" xmlns:w16se="http://schemas.microsoft.com/office/word/2015/wordml/symex" xmlns:wpg="http://schemas.microsoft.com/office/word/2010/wordprocessingGroup" xmlns:wpi="http://schemas.microsoft.com/office/word/2010/wordprocessingInk" xmlns:wne="http://schemas.microsoft.com/office/word/2006/wordml" xmlns:wps="http://schemas.microsoft.com/office/word/2010/wordprocessingShape" mc:Ignorable="w14 w15 w16se w16cid wp14">
   <w:tbl>
     <w:tblPr>
       <w:tblW w:w="12210" w:type="dxa"/>
@@ -7414,8 +7823,8 @@
 </file>
 
 <file path=word/numbering.xml><?xml version="1.0" encoding="utf-8"?>
-<w:numbering xmlns:wpc="http://schemas.microsoft.com/office/word/2010/wordprocessingCanvas" xmlns:mc="http://schemas.openxmlformats.org/markup-compatibility/2006" xmlns:o="urn:schemas-microsoft-com:office:office" xmlns:r="http://schemas.openxmlformats.org/officeDocument/2006/relationships" xmlns:m="http://schemas.openxmlformats.org/officeDocument/2006/math" xmlns:v="urn:schemas-microsoft-com:vml" xmlns:wp14="http://schemas.microsoft.com/office/word/2010/wordprocessingDrawing" xmlns:wp="http://schemas.openxmlformats.org/drawingml/2006/wordprocessingDrawing" xmlns:w10="urn:schemas-microsoft-com:office:word" xmlns:w="http://schemas.openxmlformats.org/wordprocessingml/2006/main" xmlns:w14="http://schemas.microsoft.com/office/word/2010/wordml" xmlns:w15="http://schemas.microsoft.com/office/word/2012/wordml" xmlns:wpg="http://schemas.microsoft.com/office/word/2010/wordprocessingGroup" xmlns:wpi="http://schemas.microsoft.com/office/word/2010/wordprocessingInk" xmlns:wne="http://schemas.microsoft.com/office/word/2006/wordml" xmlns:wps="http://schemas.microsoft.com/office/word/2010/wordprocessingShape" mc:Ignorable="w14 w15 wp14">
-  <w:abstractNum w:abstractNumId="0">
+<w:numbering xmlns:wpc="http://schemas.microsoft.com/office/word/2010/wordprocessingCanvas" xmlns:cx="http://schemas.microsoft.com/office/drawing/2014/chartex" xmlns:cx1="http://schemas.microsoft.com/office/drawing/2015/9/8/chartex" xmlns:cx2="http://schemas.microsoft.com/office/drawing/2015/10/21/chartex" xmlns:cx3="http://schemas.microsoft.com/office/drawing/2016/5/9/chartex" xmlns:cx4="http://schemas.microsoft.com/office/drawing/2016/5/10/chartex" xmlns:cx5="http://schemas.microsoft.com/office/drawing/2016/5/11/chartex" xmlns:cx6="http://schemas.microsoft.com/office/drawing/2016/5/12/chartex" xmlns:cx7="http://schemas.microsoft.com/office/drawing/2016/5/13/chartex" xmlns:cx8="http://schemas.microsoft.com/office/drawing/2016/5/14/chartex" xmlns:mc="http://schemas.openxmlformats.org/markup-compatibility/2006" xmlns:aink="http://schemas.microsoft.com/office/drawing/2016/ink" xmlns:am3d="http://schemas.microsoft.com/office/drawing/2017/model3d" xmlns:o="urn:schemas-microsoft-com:office:office" xmlns:r="http://schemas.openxmlformats.org/officeDocument/2006/relationships" xmlns:m="http://schemas.openxmlformats.org/officeDocument/2006/math" xmlns:v="urn:schemas-microsoft-com:vml" xmlns:wp14="http://schemas.microsoft.com/office/word/2010/wordprocessingDrawing" xmlns:wp="http://schemas.openxmlformats.org/drawingml/2006/wordprocessingDrawing" xmlns:w10="urn:schemas-microsoft-com:office:word" xmlns:w="http://schemas.openxmlformats.org/wordprocessingml/2006/main" xmlns:w14="http://schemas.microsoft.com/office/word/2010/wordml" xmlns:w15="http://schemas.microsoft.com/office/word/2012/wordml" xmlns:w16cid="http://schemas.microsoft.com/office/word/2016/wordml/cid" xmlns:w16se="http://schemas.microsoft.com/office/word/2015/wordml/symex" xmlns:wpg="http://schemas.microsoft.com/office/word/2010/wordprocessingGroup" xmlns:wpi="http://schemas.microsoft.com/office/word/2010/wordprocessingInk" xmlns:wne="http://schemas.microsoft.com/office/word/2006/wordml" xmlns:wps="http://schemas.microsoft.com/office/word/2010/wordprocessingShape" mc:Ignorable="w14 w15 w16se w16cid wp14">
+  <w:abstractNum w:abstractNumId="0" w15:restartNumberingAfterBreak="0">
     <w:nsid w:val="0CDE5C27"/>
     <w:multiLevelType w:val="hybridMultilevel"/>
     <w:tmpl w:val="2FDC8D24"/>
@@ -7529,7 +7938,7 @@
       </w:rPr>
     </w:lvl>
   </w:abstractNum>
-  <w:abstractNum w:abstractNumId="1">
+  <w:abstractNum w:abstractNumId="1" w15:restartNumberingAfterBreak="0">
     <w:nsid w:val="105A7417"/>
     <w:multiLevelType w:val="hybridMultilevel"/>
     <w:tmpl w:val="7E92115E"/>
@@ -7618,7 +8027,7 @@
       </w:pPr>
     </w:lvl>
   </w:abstractNum>
-  <w:abstractNum w:abstractNumId="2">
+  <w:abstractNum w:abstractNumId="2" w15:restartNumberingAfterBreak="0">
     <w:nsid w:val="2ACD47FF"/>
     <w:multiLevelType w:val="hybridMultilevel"/>
     <w:tmpl w:val="0E06445C"/>
@@ -7734,7 +8143,7 @@
       </w:rPr>
     </w:lvl>
   </w:abstractNum>
-  <w:abstractNum w:abstractNumId="3">
+  <w:abstractNum w:abstractNumId="3" w15:restartNumberingAfterBreak="0">
     <w:nsid w:val="33627456"/>
     <w:multiLevelType w:val="hybridMultilevel"/>
     <w:tmpl w:val="C6A67D32"/>
@@ -7847,7 +8256,7 @@
       </w:rPr>
     </w:lvl>
   </w:abstractNum>
-  <w:abstractNum w:abstractNumId="4">
+  <w:abstractNum w:abstractNumId="4" w15:restartNumberingAfterBreak="0">
     <w:nsid w:val="38E865A4"/>
     <w:multiLevelType w:val="hybridMultilevel"/>
     <w:tmpl w:val="2C90FE5E"/>
@@ -7961,7 +8370,7 @@
       </w:rPr>
     </w:lvl>
   </w:abstractNum>
-  <w:abstractNum w:abstractNumId="5">
+  <w:abstractNum w:abstractNumId="5" w15:restartNumberingAfterBreak="0">
     <w:nsid w:val="390F3EC4"/>
     <w:multiLevelType w:val="hybridMultilevel"/>
     <w:tmpl w:val="DEFC29CA"/>
@@ -8075,7 +8484,7 @@
       </w:rPr>
     </w:lvl>
   </w:abstractNum>
-  <w:abstractNum w:abstractNumId="6">
+  <w:abstractNum w:abstractNumId="6" w15:restartNumberingAfterBreak="0">
     <w:nsid w:val="3B270EA0"/>
     <w:multiLevelType w:val="hybridMultilevel"/>
     <w:tmpl w:val="69C41550"/>
@@ -8189,7 +8598,7 @@
       </w:rPr>
     </w:lvl>
   </w:abstractNum>
-  <w:abstractNum w:abstractNumId="7">
+  <w:abstractNum w:abstractNumId="7" w15:restartNumberingAfterBreak="0">
     <w:nsid w:val="3D662C6B"/>
     <w:multiLevelType w:val="hybridMultilevel"/>
     <w:tmpl w:val="025CDA4E"/>
@@ -8278,7 +8687,7 @@
       </w:pPr>
     </w:lvl>
   </w:abstractNum>
-  <w:abstractNum w:abstractNumId="8">
+  <w:abstractNum w:abstractNumId="8" w15:restartNumberingAfterBreak="0">
     <w:nsid w:val="57D551C8"/>
     <w:multiLevelType w:val="hybridMultilevel"/>
     <w:tmpl w:val="771E30D2"/>
@@ -8392,7 +8801,7 @@
       </w:rPr>
     </w:lvl>
   </w:abstractNum>
-  <w:abstractNum w:abstractNumId="9">
+  <w:abstractNum w:abstractNumId="9" w15:restartNumberingAfterBreak="0">
     <w:nsid w:val="5E4D7CD3"/>
     <w:multiLevelType w:val="hybridMultilevel"/>
     <w:tmpl w:val="F746E90A"/>
@@ -8505,7 +8914,7 @@
       </w:rPr>
     </w:lvl>
   </w:abstractNum>
-  <w:abstractNum w:abstractNumId="10">
+  <w:abstractNum w:abstractNumId="10" w15:restartNumberingAfterBreak="0">
     <w:nsid w:val="61B76E3F"/>
     <w:multiLevelType w:val="hybridMultilevel"/>
     <w:tmpl w:val="7E8AFCA8"/>
@@ -8619,7 +9028,7 @@
       </w:rPr>
     </w:lvl>
   </w:abstractNum>
-  <w:abstractNum w:abstractNumId="11">
+  <w:abstractNum w:abstractNumId="11" w15:restartNumberingAfterBreak="0">
     <w:nsid w:val="66DF4A1B"/>
     <w:multiLevelType w:val="hybridMultilevel"/>
     <w:tmpl w:val="A51CA18C"/>
@@ -8710,7 +9119,7 @@
       </w:pPr>
     </w:lvl>
   </w:abstractNum>
-  <w:abstractNum w:abstractNumId="12">
+  <w:abstractNum w:abstractNumId="12" w15:restartNumberingAfterBreak="0">
     <w:nsid w:val="6958283E"/>
     <w:multiLevelType w:val="hybridMultilevel"/>
     <w:tmpl w:val="006C7A56"/>
@@ -8824,7 +9233,7 @@
       </w:rPr>
     </w:lvl>
   </w:abstractNum>
-  <w:abstractNum w:abstractNumId="13">
+  <w:abstractNum w:abstractNumId="13" w15:restartNumberingAfterBreak="0">
     <w:nsid w:val="6C1943FA"/>
     <w:multiLevelType w:val="hybridMultilevel"/>
     <w:tmpl w:val="444A3AEE"/>
@@ -8984,7 +9393,7 @@
 </file>
 
 <file path=word/styles.xml><?xml version="1.0" encoding="utf-8"?>
-<w:styles xmlns:mc="http://schemas.openxmlformats.org/markup-compatibility/2006" xmlns:r="http://schemas.openxmlformats.org/officeDocument/2006/relationships" xmlns:w="http://schemas.openxmlformats.org/wordprocessingml/2006/main" xmlns:w14="http://schemas.microsoft.com/office/word/2010/wordml" xmlns:w15="http://schemas.microsoft.com/office/word/2012/wordml" mc:Ignorable="w14 w15">
+<w:styles xmlns:mc="http://schemas.openxmlformats.org/markup-compatibility/2006" xmlns:r="http://schemas.openxmlformats.org/officeDocument/2006/relationships" xmlns:w="http://schemas.openxmlformats.org/wordprocessingml/2006/main" xmlns:w14="http://schemas.microsoft.com/office/word/2010/wordml" xmlns:w15="http://schemas.microsoft.com/office/word/2012/wordml" xmlns:w16cid="http://schemas.microsoft.com/office/word/2016/wordml/cid" xmlns:w16se="http://schemas.microsoft.com/office/word/2015/wordml/symex" mc:Ignorable="w14 w15 w16se w16cid">
   <w:docDefaults>
     <w:rPrDefault>
       <w:rPr>
@@ -9000,7 +9409,7 @@
       </w:pPr>
     </w:pPrDefault>
   </w:docDefaults>
-  <w:latentStyles w:defLockedState="0" w:defUIPriority="99" w:defSemiHidden="0" w:defUnhideWhenUsed="0" w:defQFormat="0" w:count="371">
+  <w:latentStyles w:defLockedState="0" w:defUIPriority="99" w:defSemiHidden="0" w:defUnhideWhenUsed="0" w:defQFormat="0" w:count="376">
     <w:lsdException w:name="Normal" w:uiPriority="0" w:qFormat="1"/>
     <w:lsdException w:name="heading 1" w:uiPriority="2" w:qFormat="1"/>
     <w:lsdException w:name="heading 2" w:semiHidden="1" w:uiPriority="2" w:unhideWhenUsed="1" w:qFormat="1"/>
@@ -9106,7 +9515,6 @@
     <w:lsdException w:name="HTML Sample" w:semiHidden="1" w:unhideWhenUsed="1"/>
     <w:lsdException w:name="HTML Typewriter" w:semiHidden="1" w:unhideWhenUsed="1"/>
     <w:lsdException w:name="HTML Variable" w:semiHidden="1" w:unhideWhenUsed="1"/>
-    <w:lsdException w:name="Normal Table" w:semiHidden="1" w:unhideWhenUsed="1"/>
     <w:lsdException w:name="annotation subject" w:semiHidden="1" w:unhideWhenUsed="1"/>
     <w:lsdException w:name="No List" w:semiHidden="1" w:unhideWhenUsed="1"/>
     <w:lsdException w:name="Outline List 1" w:semiHidden="1" w:unhideWhenUsed="1"/>
@@ -9149,11 +9557,8 @@
     <w:lsdException w:name="Table Contemporary" w:semiHidden="1" w:unhideWhenUsed="1"/>
     <w:lsdException w:name="Table Elegant" w:semiHidden="1" w:unhideWhenUsed="1"/>
     <w:lsdException w:name="Table Professional" w:semiHidden="1" w:unhideWhenUsed="1"/>
-    <w:lsdException w:name="Table Subtle 1" w:semiHidden="1" w:unhideWhenUsed="1"/>
     <w:lsdException w:name="Table Subtle 2" w:semiHidden="1" w:unhideWhenUsed="1"/>
     <w:lsdException w:name="Table Web 1" w:semiHidden="1" w:unhideWhenUsed="1"/>
-    <w:lsdException w:name="Table Web 2" w:semiHidden="1" w:unhideWhenUsed="1"/>
-    <w:lsdException w:name="Table Web 3" w:semiHidden="1" w:unhideWhenUsed="1"/>
     <w:lsdException w:name="Balloon Text" w:semiHidden="1" w:unhideWhenUsed="1"/>
     <w:lsdException w:name="Table Grid" w:uiPriority="39"/>
     <w:lsdException w:name="Table Theme" w:semiHidden="1" w:unhideWhenUsed="1"/>
@@ -9372,6 +9777,11 @@
     <w:lsdException w:name="List Table 5 Dark Accent 6" w:uiPriority="50"/>
     <w:lsdException w:name="List Table 6 Colorful Accent 6" w:uiPriority="51"/>
     <w:lsdException w:name="List Table 7 Colorful Accent 6" w:uiPriority="52"/>
+    <w:lsdException w:name="Mention" w:semiHidden="1" w:unhideWhenUsed="1"/>
+    <w:lsdException w:name="Smart Hyperlink" w:semiHidden="1" w:unhideWhenUsed="1"/>
+    <w:lsdException w:name="Hashtag" w:semiHidden="1" w:unhideWhenUsed="1"/>
+    <w:lsdException w:name="Unresolved Mention" w:semiHidden="1" w:unhideWhenUsed="1"/>
+    <w:lsdException w:name="Smart Link" w:semiHidden="1" w:unhideWhenUsed="1"/>
   </w:latentStyles>
   <w:style w:type="paragraph" w:default="1" w:styleId="Normal">
     <w:name w:val="Normal"/>
@@ -9799,7 +10209,6 @@
       <w:spacing w:after="0" w:line="240" w:lineRule="auto"/>
     </w:pPr>
     <w:tblPr>
-      <w:tblInd w:w="0" w:type="dxa"/>
       <w:tblBorders>
         <w:top w:val="single" w:sz="4" w:space="0" w:color="auto"/>
         <w:left w:val="single" w:sz="4" w:space="0" w:color="auto"/>
@@ -9808,12 +10217,6 @@
         <w:insideH w:val="single" w:sz="4" w:space="0" w:color="auto"/>
         <w:insideV w:val="single" w:sz="4" w:space="0" w:color="auto"/>
       </w:tblBorders>
-      <w:tblCellMar>
-        <w:top w:w="0" w:type="dxa"/>
-        <w:left w:w="108" w:type="dxa"/>
-        <w:bottom w:w="0" w:type="dxa"/>
-        <w:right w:w="108" w:type="dxa"/>
-      </w:tblCellMar>
     </w:tblPr>
   </w:style>
   <w:style w:type="table" w:styleId="GridTable4-Accent1">
@@ -9827,7 +10230,6 @@
     <w:tblPr>
       <w:tblStyleRowBandSize w:val="1"/>
       <w:tblStyleColBandSize w:val="1"/>
-      <w:tblInd w:w="0" w:type="dxa"/>
       <w:tblBorders>
         <w:top w:val="single" w:sz="4" w:space="0" w:color="CFFF8F" w:themeColor="accent1" w:themeTint="99"/>
         <w:left w:val="single" w:sz="4" w:space="0" w:color="CFFF8F" w:themeColor="accent1" w:themeTint="99"/>
@@ -9836,12 +10238,6 @@
         <w:insideH w:val="single" w:sz="4" w:space="0" w:color="CFFF8F" w:themeColor="accent1" w:themeTint="99"/>
         <w:insideV w:val="single" w:sz="4" w:space="0" w:color="CFFF8F" w:themeColor="accent1" w:themeTint="99"/>
       </w:tblBorders>
-      <w:tblCellMar>
-        <w:top w:w="0" w:type="dxa"/>
-        <w:left w:w="108" w:type="dxa"/>
-        <w:bottom w:w="0" w:type="dxa"/>
-        <w:right w:w="108" w:type="dxa"/>
-      </w:tblCellMar>
     </w:tblPr>
     <w:tblStylePr w:type="firstRow">
       <w:rPr>
@@ -9910,7 +10306,6 @@
     <w:tblPr>
       <w:tblStyleRowBandSize w:val="1"/>
       <w:tblStyleColBandSize w:val="1"/>
-      <w:tblInd w:w="0" w:type="dxa"/>
       <w:tblBorders>
         <w:top w:val="single" w:sz="4" w:space="0" w:color="AB8AFF" w:themeColor="accent4" w:themeTint="99"/>
         <w:left w:val="single" w:sz="4" w:space="0" w:color="AB8AFF" w:themeColor="accent4" w:themeTint="99"/>
@@ -9919,12 +10314,6 @@
         <w:insideH w:val="single" w:sz="4" w:space="0" w:color="AB8AFF" w:themeColor="accent4" w:themeTint="99"/>
         <w:insideV w:val="single" w:sz="4" w:space="0" w:color="AB8AFF" w:themeColor="accent4" w:themeTint="99"/>
       </w:tblBorders>
-      <w:tblCellMar>
-        <w:top w:w="0" w:type="dxa"/>
-        <w:left w:w="108" w:type="dxa"/>
-        <w:bottom w:w="0" w:type="dxa"/>
-        <w:right w:w="108" w:type="dxa"/>
-      </w:tblCellMar>
     </w:tblPr>
     <w:tblStylePr w:type="firstRow">
       <w:rPr>
@@ -9993,7 +10382,6 @@
     <w:tblPr>
       <w:tblStyleRowBandSize w:val="1"/>
       <w:tblStyleColBandSize w:val="1"/>
-      <w:tblInd w:w="0" w:type="dxa"/>
       <w:tblBorders>
         <w:top w:val="single" w:sz="4" w:space="0" w:color="8DF920" w:themeColor="accent3" w:themeTint="99"/>
         <w:left w:val="single" w:sz="4" w:space="0" w:color="8DF920" w:themeColor="accent3" w:themeTint="99"/>
@@ -10002,12 +10390,6 @@
         <w:insideH w:val="single" w:sz="4" w:space="0" w:color="8DF920" w:themeColor="accent3" w:themeTint="99"/>
         <w:insideV w:val="single" w:sz="4" w:space="0" w:color="8DF920" w:themeColor="accent3" w:themeTint="99"/>
       </w:tblBorders>
-      <w:tblCellMar>
-        <w:top w:w="0" w:type="dxa"/>
-        <w:left w:w="108" w:type="dxa"/>
-        <w:bottom w:w="0" w:type="dxa"/>
-        <w:right w:w="108" w:type="dxa"/>
-      </w:tblCellMar>
     </w:tblPr>
     <w:tblStylePr w:type="firstRow">
       <w:rPr>
@@ -10163,7 +10545,7 @@
 </file>
 
 <file path=word/glossary/document.xml><?xml version="1.0" encoding="utf-8"?>
-<w:glossaryDocument xmlns:wpc="http://schemas.microsoft.com/office/word/2010/wordprocessingCanvas" xmlns:mc="http://schemas.openxmlformats.org/markup-compatibility/2006" xmlns:o="urn:schemas-microsoft-com:office:office" xmlns:r="http://schemas.openxmlformats.org/officeDocument/2006/relationships" xmlns:m="http://schemas.openxmlformats.org/officeDocument/2006/math" xmlns:v="urn:schemas-microsoft-com:vml" xmlns:wp14="http://schemas.microsoft.com/office/word/2010/wordprocessingDrawing" xmlns:wp="http://schemas.openxmlformats.org/drawingml/2006/wordprocessingDrawing" xmlns:w10="urn:schemas-microsoft-com:office:word" xmlns:w="http://schemas.openxmlformats.org/wordprocessingml/2006/main" xmlns:w14="http://schemas.microsoft.com/office/word/2010/wordml" xmlns:w15="http://schemas.microsoft.com/office/word/2012/wordml" xmlns:wpg="http://schemas.microsoft.com/office/word/2010/wordprocessingGroup" xmlns:wpi="http://schemas.microsoft.com/office/word/2010/wordprocessingInk" xmlns:wne="http://schemas.microsoft.com/office/word/2006/wordml" xmlns:wps="http://schemas.microsoft.com/office/word/2010/wordprocessingShape" mc:Ignorable="w14 w15 wp14">
+<w:glossaryDocument xmlns:wpc="http://schemas.microsoft.com/office/word/2010/wordprocessingCanvas" xmlns:cx="http://schemas.microsoft.com/office/drawing/2014/chartex" xmlns:cx1="http://schemas.microsoft.com/office/drawing/2015/9/8/chartex" xmlns:cx2="http://schemas.microsoft.com/office/drawing/2015/10/21/chartex" xmlns:cx3="http://schemas.microsoft.com/office/drawing/2016/5/9/chartex" xmlns:cx4="http://schemas.microsoft.com/office/drawing/2016/5/10/chartex" xmlns:cx5="http://schemas.microsoft.com/office/drawing/2016/5/11/chartex" xmlns:cx6="http://schemas.microsoft.com/office/drawing/2016/5/12/chartex" xmlns:cx7="http://schemas.microsoft.com/office/drawing/2016/5/13/chartex" xmlns:cx8="http://schemas.microsoft.com/office/drawing/2016/5/14/chartex" xmlns:mc="http://schemas.openxmlformats.org/markup-compatibility/2006" xmlns:aink="http://schemas.microsoft.com/office/drawing/2016/ink" xmlns:am3d="http://schemas.microsoft.com/office/drawing/2017/model3d" xmlns:o="urn:schemas-microsoft-com:office:office" xmlns:r="http://schemas.openxmlformats.org/officeDocument/2006/relationships" xmlns:m="http://schemas.openxmlformats.org/officeDocument/2006/math" xmlns:v="urn:schemas-microsoft-com:vml" xmlns:wp14="http://schemas.microsoft.com/office/word/2010/wordprocessingDrawing" xmlns:wp="http://schemas.openxmlformats.org/drawingml/2006/wordprocessingDrawing" xmlns:w10="urn:schemas-microsoft-com:office:word" xmlns:w="http://schemas.openxmlformats.org/wordprocessingml/2006/main" xmlns:w14="http://schemas.microsoft.com/office/word/2010/wordml" xmlns:w15="http://schemas.microsoft.com/office/word/2012/wordml" xmlns:w16cid="http://schemas.microsoft.com/office/word/2016/wordml/cid" xmlns:w16se="http://schemas.microsoft.com/office/word/2015/wordml/symex" xmlns:wpg="http://schemas.microsoft.com/office/word/2010/wordprocessingGroup" xmlns:wpi="http://schemas.microsoft.com/office/word/2010/wordprocessingInk" xmlns:wne="http://schemas.microsoft.com/office/word/2006/wordml" xmlns:wps="http://schemas.microsoft.com/office/word/2010/wordprocessingShape" mc:Ignorable="w14 w15 w16se w16cid wp14">
   <w:docParts>
     <w:docPart>
       <w:docPartPr>
@@ -10314,7 +10696,7 @@
 </file>
 
 <file path=word/glossary/fontTable.xml><?xml version="1.0" encoding="utf-8"?>
-<w:fonts xmlns:mc="http://schemas.openxmlformats.org/markup-compatibility/2006" xmlns:r="http://schemas.openxmlformats.org/officeDocument/2006/relationships" xmlns:w="http://schemas.openxmlformats.org/wordprocessingml/2006/main" xmlns:w14="http://schemas.microsoft.com/office/word/2010/wordml" xmlns:w15="http://schemas.microsoft.com/office/word/2012/wordml" mc:Ignorable="w14 w15">
+<w:fonts xmlns:mc="http://schemas.openxmlformats.org/markup-compatibility/2006" xmlns:r="http://schemas.openxmlformats.org/officeDocument/2006/relationships" xmlns:w="http://schemas.openxmlformats.org/wordprocessingml/2006/main" xmlns:w14="http://schemas.microsoft.com/office/word/2010/wordml" xmlns:w15="http://schemas.microsoft.com/office/word/2012/wordml" xmlns:w16cid="http://schemas.microsoft.com/office/word/2016/wordml/cid" xmlns:w16se="http://schemas.microsoft.com/office/word/2015/wordml/symex" mc:Ignorable="w14 w15 w16se w16cid">
   <w:font w:name="Courier New">
     <w:panose1 w:val="02070309020205020404"/>
     <w:charset w:val="00"/>
@@ -10344,7 +10726,7 @@
     <w:sig w:usb0="00000000" w:usb1="10000000" w:usb2="00000000" w:usb3="00000000" w:csb0="80000000" w:csb1="00000000"/>
   </w:font>
   <w:font w:name="Work Sans">
-    <w:panose1 w:val="00000500000000000000"/>
+    <w:altName w:val="Calibri"/>
     <w:charset w:val="00"/>
     <w:family w:val="auto"/>
     <w:pitch w:val="variable"/>
@@ -10355,20 +10737,20 @@
     <w:charset w:val="00"/>
     <w:family w:val="swiss"/>
     <w:pitch w:val="variable"/>
-    <w:sig w:usb0="E0002AFF" w:usb1="C000247B" w:usb2="00000009" w:usb3="00000000" w:csb0="000001FF" w:csb1="00000000"/>
+    <w:sig w:usb0="E4002EFF" w:usb1="C000247B" w:usb2="00000009" w:usb3="00000000" w:csb0="000001FF" w:csb1="00000000"/>
   </w:font>
   <w:font w:name="Calibri Light">
     <w:panose1 w:val="020F0302020204030204"/>
     <w:charset w:val="00"/>
     <w:family w:val="swiss"/>
     <w:pitch w:val="variable"/>
-    <w:sig w:usb0="E0002AFF" w:usb1="C000247B" w:usb2="00000009" w:usb3="00000000" w:csb0="000001FF" w:csb1="00000000"/>
+    <w:sig w:usb0="E4002EFF" w:usb1="C000247B" w:usb2="00000009" w:usb3="00000000" w:csb0="000001FF" w:csb1="00000000"/>
   </w:font>
 </w:fonts>
 </file>
 
 <file path=word/glossary/settings.xml><?xml version="1.0" encoding="utf-8"?>
-<w:settings xmlns:mc="http://schemas.openxmlformats.org/markup-compatibility/2006" xmlns:o="urn:schemas-microsoft-com:office:office" xmlns:r="http://schemas.openxmlformats.org/officeDocument/2006/relationships" xmlns:m="http://schemas.openxmlformats.org/officeDocument/2006/math" xmlns:v="urn:schemas-microsoft-com:vml" xmlns:w10="urn:schemas-microsoft-com:office:word" xmlns:w="http://schemas.openxmlformats.org/wordprocessingml/2006/main" xmlns:w14="http://schemas.microsoft.com/office/word/2010/wordml" xmlns:w15="http://schemas.microsoft.com/office/word/2012/wordml" xmlns:sl="http://schemas.openxmlformats.org/schemaLibrary/2006/main" mc:Ignorable="w14 w15">
+<w:settings xmlns:mc="http://schemas.openxmlformats.org/markup-compatibility/2006" xmlns:o="urn:schemas-microsoft-com:office:office" xmlns:r="http://schemas.openxmlformats.org/officeDocument/2006/relationships" xmlns:m="http://schemas.openxmlformats.org/officeDocument/2006/math" xmlns:v="urn:schemas-microsoft-com:vml" xmlns:w10="urn:schemas-microsoft-com:office:word" xmlns:w="http://schemas.openxmlformats.org/wordprocessingml/2006/main" xmlns:w14="http://schemas.microsoft.com/office/word/2010/wordml" xmlns:w15="http://schemas.microsoft.com/office/word/2012/wordml" xmlns:w16cid="http://schemas.microsoft.com/office/word/2016/wordml/cid" xmlns:w16se="http://schemas.microsoft.com/office/word/2015/wordml/symex" xmlns:sl="http://schemas.openxmlformats.org/schemaLibrary/2006/main" mc:Ignorable="w14 w15 w16se w16cid">
   <w:view w:val="normal"/>
   <w:defaultTabStop w:val="720"/>
   <w:characterSpacingControl w:val="doNotCompress"/>
@@ -10379,12 +10761,14 @@
     <w:compatSetting w:name="enableOpenTypeFeatures" w:uri="http://schemas.microsoft.com/office/word" w:val="1"/>
     <w:compatSetting w:name="doNotFlipMirrorIndents" w:uri="http://schemas.microsoft.com/office/word" w:val="1"/>
     <w:compatSetting w:name="differentiateMultirowTableHeaders" w:uri="http://schemas.microsoft.com/office/word" w:val="1"/>
+    <w:compatSetting w:name="useWord2013TrackBottomHyphenation" w:uri="http://schemas.microsoft.com/office/word" w:val="1"/>
   </w:compat>
   <w:rsids>
     <w:rsidRoot w:val="00D22D65"/>
     <w:rsid w:val="001742A7"/>
     <w:rsid w:val="001D4442"/>
     <w:rsid w:val="002C6494"/>
+    <w:rsid w:val="005C5153"/>
     <w:rsid w:val="006B2DAE"/>
     <w:rsid w:val="00760564"/>
     <w:rsid w:val="008B3F2E"/>
@@ -10420,7 +10804,7 @@
 </file>
 
 <file path=word/glossary/styles.xml><?xml version="1.0" encoding="utf-8"?>
-<w:styles xmlns:mc="http://schemas.openxmlformats.org/markup-compatibility/2006" xmlns:r="http://schemas.openxmlformats.org/officeDocument/2006/relationships" xmlns:w="http://schemas.openxmlformats.org/wordprocessingml/2006/main" xmlns:w14="http://schemas.microsoft.com/office/word/2010/wordml" xmlns:w15="http://schemas.microsoft.com/office/word/2012/wordml" mc:Ignorable="w14 w15">
+<w:styles xmlns:mc="http://schemas.openxmlformats.org/markup-compatibility/2006" xmlns:r="http://schemas.openxmlformats.org/officeDocument/2006/relationships" xmlns:w="http://schemas.openxmlformats.org/wordprocessingml/2006/main" xmlns:w14="http://schemas.microsoft.com/office/word/2010/wordml" xmlns:w15="http://schemas.microsoft.com/office/word/2012/wordml" xmlns:w16cid="http://schemas.microsoft.com/office/word/2016/wordml/cid" xmlns:w16se="http://schemas.microsoft.com/office/word/2015/wordml/symex" mc:Ignorable="w14 w15 w16se w16cid">
   <w:docDefaults>
     <w:rPrDefault>
       <w:rPr>
@@ -10436,7 +10820,7 @@
       </w:pPr>
     </w:pPrDefault>
   </w:docDefaults>
-  <w:latentStyles w:defLockedState="0" w:defUIPriority="99" w:defSemiHidden="0" w:defUnhideWhenUsed="0" w:defQFormat="0" w:count="371">
+  <w:latentStyles w:defLockedState="0" w:defUIPriority="99" w:defSemiHidden="0" w:defUnhideWhenUsed="0" w:defQFormat="0" w:count="376">
     <w:lsdException w:name="Normal" w:uiPriority="0" w:qFormat="1"/>
     <w:lsdException w:name="heading 1" w:uiPriority="9" w:qFormat="1"/>
     <w:lsdException w:name="heading 2" w:semiHidden="1" w:uiPriority="9" w:unhideWhenUsed="1" w:qFormat="1"/>
@@ -10542,7 +10926,6 @@
     <w:lsdException w:name="HTML Sample" w:semiHidden="1" w:unhideWhenUsed="1"/>
     <w:lsdException w:name="HTML Typewriter" w:semiHidden="1" w:unhideWhenUsed="1"/>
     <w:lsdException w:name="HTML Variable" w:semiHidden="1" w:unhideWhenUsed="1"/>
-    <w:lsdException w:name="Normal Table" w:semiHidden="1" w:unhideWhenUsed="1"/>
     <w:lsdException w:name="annotation subject" w:semiHidden="1" w:unhideWhenUsed="1"/>
     <w:lsdException w:name="No List" w:semiHidden="1" w:unhideWhenUsed="1"/>
     <w:lsdException w:name="Outline List 1" w:semiHidden="1" w:unhideWhenUsed="1"/>
@@ -10585,11 +10968,8 @@
     <w:lsdException w:name="Table Contemporary" w:semiHidden="1" w:unhideWhenUsed="1"/>
     <w:lsdException w:name="Table Elegant" w:semiHidden="1" w:unhideWhenUsed="1"/>
     <w:lsdException w:name="Table Professional" w:semiHidden="1" w:unhideWhenUsed="1"/>
-    <w:lsdException w:name="Table Subtle 1" w:semiHidden="1" w:unhideWhenUsed="1"/>
     <w:lsdException w:name="Table Subtle 2" w:semiHidden="1" w:unhideWhenUsed="1"/>
     <w:lsdException w:name="Table Web 1" w:semiHidden="1" w:unhideWhenUsed="1"/>
-    <w:lsdException w:name="Table Web 2" w:semiHidden="1" w:unhideWhenUsed="1"/>
-    <w:lsdException w:name="Table Web 3" w:semiHidden="1" w:unhideWhenUsed="1"/>
     <w:lsdException w:name="Balloon Text" w:semiHidden="1" w:unhideWhenUsed="1"/>
     <w:lsdException w:name="Table Grid" w:uiPriority="39"/>
     <w:lsdException w:name="Table Theme" w:semiHidden="1" w:unhideWhenUsed="1"/>
@@ -10808,6 +11188,11 @@
     <w:lsdException w:name="List Table 5 Dark Accent 6" w:uiPriority="50"/>
     <w:lsdException w:name="List Table 6 Colorful Accent 6" w:uiPriority="51"/>
     <w:lsdException w:name="List Table 7 Colorful Accent 6" w:uiPriority="52"/>
+    <w:lsdException w:name="Mention" w:semiHidden="1" w:unhideWhenUsed="1"/>
+    <w:lsdException w:name="Smart Hyperlink" w:semiHidden="1" w:unhideWhenUsed="1"/>
+    <w:lsdException w:name="Hashtag" w:semiHidden="1" w:unhideWhenUsed="1"/>
+    <w:lsdException w:name="Unresolved Mention" w:semiHidden="1" w:unhideWhenUsed="1"/>
+    <w:lsdException w:name="Smart Link" w:semiHidden="1" w:unhideWhenUsed="1"/>
   </w:latentStyles>
   <w:style w:type="paragraph" w:default="1" w:styleId="Normal">
     <w:name w:val="Normal"/>
@@ -10962,7 +11347,7 @@
 </file>
 
 <file path=word/glossary/webSettings.xml><?xml version="1.0" encoding="utf-8"?>
-<w:webSettings xmlns:mc="http://schemas.openxmlformats.org/markup-compatibility/2006" xmlns:r="http://schemas.openxmlformats.org/officeDocument/2006/relationships" xmlns:w="http://schemas.openxmlformats.org/wordprocessingml/2006/main" xmlns:w14="http://schemas.microsoft.com/office/word/2010/wordml" xmlns:w15="http://schemas.microsoft.com/office/word/2012/wordml" mc:Ignorable="w14 w15">
+<w:webSettings xmlns:mc="http://schemas.openxmlformats.org/markup-compatibility/2006" xmlns:r="http://schemas.openxmlformats.org/officeDocument/2006/relationships" xmlns:w="http://schemas.openxmlformats.org/wordprocessingml/2006/main" xmlns:w14="http://schemas.microsoft.com/office/word/2010/wordml" xmlns:w15="http://schemas.microsoft.com/office/word/2012/wordml" xmlns:w16cid="http://schemas.microsoft.com/office/word/2016/wordml/cid" xmlns:w16se="http://schemas.microsoft.com/office/word/2015/wordml/symex" mc:Ignorable="w14 w15 w16se w16cid">
   <w:optimizeForBrowser/>
   <w:allowPNG/>
 </w:webSettings>
@@ -11194,15 +11579,6 @@
 </file>
 
 <file path=customXml/item1.xml><?xml version="1.0" encoding="utf-8"?>
-<?mso-contentType ?>
-<FormTemplates xmlns="http://schemas.microsoft.com/sharepoint/v3/contenttype/forms">
-  <Display>DocumentLibraryForm</Display>
-  <Edit>DocumentLibraryForm</Edit>
-  <New>DocumentLibraryForm</New>
-</FormTemplates>
-</file>
-
-<file path=customXml/item2.xml><?xml version="1.0" encoding="utf-8"?>
 <p:properties xmlns:p="http://schemas.microsoft.com/office/2006/metadata/properties" xmlns:xsi="http://www.w3.org/2001/XMLSchema-instance" xmlns:pc="http://schemas.microsoft.com/office/infopath/2007/PartnerControls">
   <documentManagement>
     <SharedWithUsers xmlns="560f607a-810b-43d4-9489-f52adef10293">
@@ -11234,6 +11610,15 @@
     </SharedWithUsers>
   </documentManagement>
 </p:properties>
+</file>
+
+<file path=customXml/item2.xml><?xml version="1.0" encoding="utf-8"?>
+<?mso-contentType ?>
+<FormTemplates xmlns="http://schemas.microsoft.com/sharepoint/v3/contenttype/forms">
+  <Display>DocumentLibraryForm</Display>
+  <Edit>DocumentLibraryForm</Edit>
+  <New>DocumentLibraryForm</New>
+</FormTemplates>
 </file>
 
 <file path=customXml/item3.xml><?xml version="1.0" encoding="utf-8"?>
@@ -11436,19 +11821,19 @@
 </file>
 
 <file path=customXml/itemProps1.xml><?xml version="1.0" encoding="utf-8"?>
-<ds:datastoreItem xmlns:ds="http://schemas.openxmlformats.org/officeDocument/2006/customXml" ds:itemID="{49B82763-11BA-4569-BE14-8F5D9CF3712E}">
+<ds:datastoreItem xmlns:ds="http://schemas.openxmlformats.org/officeDocument/2006/customXml" ds:itemID="{A5B64753-B9D4-4CDC-AF55-F17D3633DF46}">
   <ds:schemaRefs>
-    <ds:schemaRef ds:uri="http://schemas.microsoft.com/sharepoint/v3/contenttype/forms"/>
+    <ds:schemaRef ds:uri="http://schemas.microsoft.com/office/2006/metadata/properties"/>
+    <ds:schemaRef ds:uri="http://schemas.microsoft.com/office/infopath/2007/PartnerControls"/>
+    <ds:schemaRef ds:uri="560f607a-810b-43d4-9489-f52adef10293"/>
   </ds:schemaRefs>
 </ds:datastoreItem>
 </file>
 
 <file path=customXml/itemProps2.xml><?xml version="1.0" encoding="utf-8"?>
-<ds:datastoreItem xmlns:ds="http://schemas.openxmlformats.org/officeDocument/2006/customXml" ds:itemID="{A5B64753-B9D4-4CDC-AF55-F17D3633DF46}">
+<ds:datastoreItem xmlns:ds="http://schemas.openxmlformats.org/officeDocument/2006/customXml" ds:itemID="{49B82763-11BA-4569-BE14-8F5D9CF3712E}">
   <ds:schemaRefs>
-    <ds:schemaRef ds:uri="http://schemas.microsoft.com/office/2006/metadata/properties"/>
-    <ds:schemaRef ds:uri="http://schemas.microsoft.com/office/infopath/2007/PartnerControls"/>
-    <ds:schemaRef ds:uri="560f607a-810b-43d4-9489-f52adef10293"/>
+    <ds:schemaRef ds:uri="http://schemas.microsoft.com/sharepoint/v3/contenttype/forms"/>
   </ds:schemaRefs>
 </ds:datastoreItem>
 </file>
@@ -11473,7 +11858,7 @@
 </file>
 
 <file path=customXml/itemProps4.xml><?xml version="1.0" encoding="utf-8"?>
-<ds:datastoreItem xmlns:ds="http://schemas.openxmlformats.org/officeDocument/2006/customXml" ds:itemID="{169C5F38-42C9-4592-BE5A-D8464B73A10F}">
+<ds:datastoreItem xmlns:ds="http://schemas.openxmlformats.org/officeDocument/2006/customXml" ds:itemID="{11DDA9D4-77C2-4331-B4AB-F34CD8726FE2}">
   <ds:schemaRefs>
     <ds:schemaRef ds:uri="http://schemas.openxmlformats.org/officeDocument/2006/bibliography"/>
   </ds:schemaRefs>

</xml_diff>